<commit_message>
KP - Kata pengantar
</commit_message>
<xml_diff>
--- a/KP - Halaman.docx
+++ b/KP - Halaman.docx
@@ -352,8 +352,6 @@
           <w:szCs w:val="24"/>
         </w:rPr>
       </w:pPr>
-      <w:bookmarkStart w:id="0" w:name="_GoBack"/>
-      <w:bookmarkEnd w:id="0"/>
     </w:p>
     <w:p>
       <w:pPr>
@@ -1404,19 +1402,8 @@
           <w:szCs w:val="24"/>
         </w:rPr>
         <w:lastRenderedPageBreak/>
-        <w:t xml:space="preserve">Kata </w:t>
-      </w:r>
-      <w:proofErr w:type="spellStart"/>
-      <w:r>
-        <w:rPr>
-          <w:rFonts w:ascii="Times New Roman" w:hAnsi="Times New Roman" w:cs="Times New Roman"/>
-          <w:color w:val="auto"/>
-          <w:sz w:val="24"/>
-          <w:szCs w:val="24"/>
-        </w:rPr>
-        <w:t>pengantar</w:t>
-      </w:r>
-      <w:proofErr w:type="spellEnd"/>
+        <w:t>KATA PENGANTAR</w:t>
+      </w:r>
     </w:p>
     <w:p>
       <w:pPr>
@@ -1432,6 +1419,7 @@
       <w:pPr>
         <w:spacing w:line="360" w:lineRule="auto"/>
         <w:ind w:firstLine="720"/>
+        <w:jc w:val="both"/>
         <w:rPr>
           <w:rFonts w:ascii="Times New Roman" w:hAnsi="Times New Roman" w:cs="Times New Roman"/>
           <w:sz w:val="24"/>
@@ -1982,6 +1970,7 @@
     <w:p>
       <w:pPr>
         <w:spacing w:line="360" w:lineRule="auto"/>
+        <w:jc w:val="both"/>
         <w:rPr>
           <w:rFonts w:ascii="Times New Roman" w:hAnsi="Times New Roman" w:cs="Times New Roman"/>
           <w:sz w:val="24"/>
@@ -2509,22 +2498,2274 @@
           <w:numId w:val="1"/>
         </w:numPr>
         <w:spacing w:line="360" w:lineRule="auto"/>
-        <w:rPr>
-          <w:rFonts w:ascii="Times New Roman" w:hAnsi="Times New Roman" w:cs="Times New Roman"/>
-          <w:sz w:val="24"/>
-          <w:szCs w:val="24"/>
-        </w:rPr>
-      </w:pPr>
-      <w:proofErr w:type="spellStart"/>
-      <w:r>
-        <w:rPr>
-          <w:rFonts w:ascii="Times New Roman" w:hAnsi="Times New Roman" w:cs="Times New Roman"/>
-          <w:sz w:val="24"/>
-          <w:szCs w:val="24"/>
-        </w:rPr>
-        <w:t>Bapark</w:t>
-      </w:r>
-      <w:proofErr w:type="spellEnd"/>
+        <w:jc w:val="both"/>
+        <w:rPr>
+          <w:rFonts w:ascii="Times New Roman" w:hAnsi="Times New Roman" w:cs="Times New Roman"/>
+          <w:sz w:val="24"/>
+          <w:szCs w:val="24"/>
+        </w:rPr>
+      </w:pPr>
+      <w:proofErr w:type="spellStart"/>
+      <w:r>
+        <w:rPr>
+          <w:rFonts w:ascii="Times New Roman" w:hAnsi="Times New Roman" w:cs="Times New Roman"/>
+          <w:sz w:val="24"/>
+          <w:szCs w:val="24"/>
+        </w:rPr>
+        <w:t>Bapak</w:t>
+      </w:r>
+      <w:proofErr w:type="spellEnd"/>
+      <w:r>
+        <w:rPr>
+          <w:rFonts w:ascii="Times New Roman" w:hAnsi="Times New Roman" w:cs="Times New Roman"/>
+          <w:sz w:val="24"/>
+          <w:szCs w:val="24"/>
+        </w:rPr>
+        <w:t xml:space="preserve"> Prof. Dr. H. </w:t>
+      </w:r>
+      <w:proofErr w:type="spellStart"/>
+      <w:r>
+        <w:rPr>
+          <w:rFonts w:ascii="Times New Roman" w:hAnsi="Times New Roman" w:cs="Times New Roman"/>
+          <w:sz w:val="24"/>
+          <w:szCs w:val="24"/>
+        </w:rPr>
+        <w:t>Pahlawansjah</w:t>
+      </w:r>
+      <w:proofErr w:type="spellEnd"/>
+      <w:r>
+        <w:rPr>
+          <w:rFonts w:ascii="Times New Roman" w:hAnsi="Times New Roman" w:cs="Times New Roman"/>
+          <w:sz w:val="24"/>
+          <w:szCs w:val="24"/>
+        </w:rPr>
+        <w:t xml:space="preserve"> </w:t>
+      </w:r>
+      <w:proofErr w:type="spellStart"/>
+      <w:r>
+        <w:rPr>
+          <w:rFonts w:ascii="Times New Roman" w:hAnsi="Times New Roman" w:cs="Times New Roman"/>
+          <w:sz w:val="24"/>
+          <w:szCs w:val="24"/>
+        </w:rPr>
+        <w:t>Harapan</w:t>
+      </w:r>
+      <w:proofErr w:type="spellEnd"/>
+      <w:r>
+        <w:rPr>
+          <w:rFonts w:ascii="Times New Roman" w:hAnsi="Times New Roman" w:cs="Times New Roman"/>
+          <w:sz w:val="24"/>
+          <w:szCs w:val="24"/>
+        </w:rPr>
+        <w:t xml:space="preserve">, SE, ME </w:t>
+      </w:r>
+      <w:proofErr w:type="spellStart"/>
+      <w:r>
+        <w:rPr>
+          <w:rFonts w:ascii="Times New Roman" w:hAnsi="Times New Roman" w:cs="Times New Roman"/>
+          <w:sz w:val="24"/>
+          <w:szCs w:val="24"/>
+        </w:rPr>
+        <w:t>selaku</w:t>
+      </w:r>
+      <w:proofErr w:type="spellEnd"/>
+      <w:r>
+        <w:rPr>
+          <w:rFonts w:ascii="Times New Roman" w:hAnsi="Times New Roman" w:cs="Times New Roman"/>
+          <w:sz w:val="24"/>
+          <w:szCs w:val="24"/>
+        </w:rPr>
+        <w:t xml:space="preserve"> </w:t>
+      </w:r>
+      <w:proofErr w:type="spellStart"/>
+      <w:r>
+        <w:rPr>
+          <w:rFonts w:ascii="Times New Roman" w:hAnsi="Times New Roman" w:cs="Times New Roman"/>
+          <w:sz w:val="24"/>
+          <w:szCs w:val="24"/>
+        </w:rPr>
+        <w:t>Rektor</w:t>
+      </w:r>
+      <w:proofErr w:type="spellEnd"/>
+      <w:r>
+        <w:rPr>
+          <w:rFonts w:ascii="Times New Roman" w:hAnsi="Times New Roman" w:cs="Times New Roman"/>
+          <w:sz w:val="24"/>
+          <w:szCs w:val="24"/>
+        </w:rPr>
+        <w:t xml:space="preserve"> </w:t>
+      </w:r>
+      <w:proofErr w:type="spellStart"/>
+      <w:r>
+        <w:rPr>
+          <w:rFonts w:ascii="Times New Roman" w:hAnsi="Times New Roman" w:cs="Times New Roman"/>
+          <w:sz w:val="24"/>
+          <w:szCs w:val="24"/>
+        </w:rPr>
+        <w:t>Universitas</w:t>
+      </w:r>
+      <w:proofErr w:type="spellEnd"/>
+      <w:r>
+        <w:rPr>
+          <w:rFonts w:ascii="Times New Roman" w:hAnsi="Times New Roman" w:cs="Times New Roman"/>
+          <w:sz w:val="24"/>
+          <w:szCs w:val="24"/>
+        </w:rPr>
+        <w:t xml:space="preserve"> Semarang.</w:t>
+      </w:r>
+    </w:p>
+    <w:p>
+      <w:pPr>
+        <w:pStyle w:val="ListParagraph"/>
+        <w:numPr>
+          <w:ilvl w:val="0"/>
+          <w:numId w:val="1"/>
+        </w:numPr>
+        <w:spacing w:line="360" w:lineRule="auto"/>
+        <w:jc w:val="both"/>
+        <w:rPr>
+          <w:rFonts w:ascii="Times New Roman" w:hAnsi="Times New Roman" w:cs="Times New Roman"/>
+          <w:sz w:val="24"/>
+          <w:szCs w:val="24"/>
+        </w:rPr>
+      </w:pPr>
+      <w:proofErr w:type="spellStart"/>
+      <w:r>
+        <w:rPr>
+          <w:rFonts w:ascii="Times New Roman" w:hAnsi="Times New Roman" w:cs="Times New Roman"/>
+          <w:sz w:val="24"/>
+          <w:szCs w:val="24"/>
+        </w:rPr>
+        <w:t>Ibu</w:t>
+      </w:r>
+      <w:proofErr w:type="spellEnd"/>
+      <w:r>
+        <w:rPr>
+          <w:rFonts w:ascii="Times New Roman" w:hAnsi="Times New Roman" w:cs="Times New Roman"/>
+          <w:sz w:val="24"/>
+          <w:szCs w:val="24"/>
+        </w:rPr>
+        <w:t xml:space="preserve"> Titin </w:t>
+      </w:r>
+      <w:proofErr w:type="spellStart"/>
+      <w:r>
+        <w:rPr>
+          <w:rFonts w:ascii="Times New Roman" w:hAnsi="Times New Roman" w:cs="Times New Roman"/>
+          <w:sz w:val="24"/>
+          <w:szCs w:val="24"/>
+        </w:rPr>
+        <w:t>Winarti</w:t>
+      </w:r>
+      <w:proofErr w:type="spellEnd"/>
+      <w:r>
+        <w:rPr>
+          <w:rFonts w:ascii="Times New Roman" w:hAnsi="Times New Roman" w:cs="Times New Roman"/>
+          <w:sz w:val="24"/>
+          <w:szCs w:val="24"/>
+        </w:rPr>
+        <w:t xml:space="preserve"> , </w:t>
+      </w:r>
+      <w:proofErr w:type="spellStart"/>
+      <w:r>
+        <w:rPr>
+          <w:rFonts w:ascii="Times New Roman" w:hAnsi="Times New Roman" w:cs="Times New Roman"/>
+          <w:sz w:val="24"/>
+          <w:szCs w:val="24"/>
+        </w:rPr>
+        <w:t>S.kom</w:t>
+      </w:r>
+      <w:proofErr w:type="spellEnd"/>
+      <w:r>
+        <w:rPr>
+          <w:rFonts w:ascii="Times New Roman" w:hAnsi="Times New Roman" w:cs="Times New Roman"/>
+          <w:sz w:val="24"/>
+          <w:szCs w:val="24"/>
+        </w:rPr>
+        <w:t xml:space="preserve">, MM </w:t>
+      </w:r>
+      <w:proofErr w:type="spellStart"/>
+      <w:r>
+        <w:rPr>
+          <w:rFonts w:ascii="Times New Roman" w:hAnsi="Times New Roman" w:cs="Times New Roman"/>
+          <w:sz w:val="24"/>
+          <w:szCs w:val="24"/>
+        </w:rPr>
+        <w:t>selaku</w:t>
+      </w:r>
+      <w:proofErr w:type="spellEnd"/>
+      <w:r>
+        <w:rPr>
+          <w:rFonts w:ascii="Times New Roman" w:hAnsi="Times New Roman" w:cs="Times New Roman"/>
+          <w:sz w:val="24"/>
+          <w:szCs w:val="24"/>
+        </w:rPr>
+        <w:t xml:space="preserve"> </w:t>
+      </w:r>
+      <w:proofErr w:type="spellStart"/>
+      <w:r>
+        <w:rPr>
+          <w:rFonts w:ascii="Times New Roman" w:hAnsi="Times New Roman" w:cs="Times New Roman"/>
+          <w:sz w:val="24"/>
+          <w:szCs w:val="24"/>
+        </w:rPr>
+        <w:t>Dekan</w:t>
+      </w:r>
+      <w:proofErr w:type="spellEnd"/>
+      <w:r>
+        <w:rPr>
+          <w:rFonts w:ascii="Times New Roman" w:hAnsi="Times New Roman" w:cs="Times New Roman"/>
+          <w:sz w:val="24"/>
+          <w:szCs w:val="24"/>
+        </w:rPr>
+        <w:t xml:space="preserve"> </w:t>
+      </w:r>
+      <w:proofErr w:type="spellStart"/>
+      <w:r>
+        <w:rPr>
+          <w:rFonts w:ascii="Times New Roman" w:hAnsi="Times New Roman" w:cs="Times New Roman"/>
+          <w:sz w:val="24"/>
+          <w:szCs w:val="24"/>
+        </w:rPr>
+        <w:t>Fakultas</w:t>
+      </w:r>
+      <w:proofErr w:type="spellEnd"/>
+      <w:r>
+        <w:rPr>
+          <w:rFonts w:ascii="Times New Roman" w:hAnsi="Times New Roman" w:cs="Times New Roman"/>
+          <w:sz w:val="24"/>
+          <w:szCs w:val="24"/>
+        </w:rPr>
+        <w:t xml:space="preserve"> </w:t>
+      </w:r>
+      <w:proofErr w:type="spellStart"/>
+      <w:r>
+        <w:rPr>
+          <w:rFonts w:ascii="Times New Roman" w:hAnsi="Times New Roman" w:cs="Times New Roman"/>
+          <w:sz w:val="24"/>
+          <w:szCs w:val="24"/>
+        </w:rPr>
+        <w:t>Teknologi</w:t>
+      </w:r>
+      <w:proofErr w:type="spellEnd"/>
+      <w:r>
+        <w:rPr>
+          <w:rFonts w:ascii="Times New Roman" w:hAnsi="Times New Roman" w:cs="Times New Roman"/>
+          <w:sz w:val="24"/>
+          <w:szCs w:val="24"/>
+        </w:rPr>
+        <w:t xml:space="preserve"> </w:t>
+      </w:r>
+      <w:proofErr w:type="spellStart"/>
+      <w:r>
+        <w:rPr>
+          <w:rFonts w:ascii="Times New Roman" w:hAnsi="Times New Roman" w:cs="Times New Roman"/>
+          <w:sz w:val="24"/>
+          <w:szCs w:val="24"/>
+        </w:rPr>
+        <w:t>Informasi</w:t>
+      </w:r>
+      <w:proofErr w:type="spellEnd"/>
+      <w:r>
+        <w:rPr>
+          <w:rFonts w:ascii="Times New Roman" w:hAnsi="Times New Roman" w:cs="Times New Roman"/>
+          <w:sz w:val="24"/>
+          <w:szCs w:val="24"/>
+        </w:rPr>
+        <w:t xml:space="preserve"> Dan </w:t>
+      </w:r>
+      <w:proofErr w:type="spellStart"/>
+      <w:r>
+        <w:rPr>
+          <w:rFonts w:ascii="Times New Roman" w:hAnsi="Times New Roman" w:cs="Times New Roman"/>
+          <w:sz w:val="24"/>
+          <w:szCs w:val="24"/>
+        </w:rPr>
+        <w:t>Komunikasi</w:t>
+      </w:r>
+      <w:proofErr w:type="spellEnd"/>
+      <w:r>
+        <w:rPr>
+          <w:rFonts w:ascii="Times New Roman" w:hAnsi="Times New Roman" w:cs="Times New Roman"/>
+          <w:sz w:val="24"/>
+          <w:szCs w:val="24"/>
+        </w:rPr>
+        <w:t xml:space="preserve"> </w:t>
+      </w:r>
+      <w:proofErr w:type="spellStart"/>
+      <w:r>
+        <w:rPr>
+          <w:rFonts w:ascii="Times New Roman" w:hAnsi="Times New Roman" w:cs="Times New Roman"/>
+          <w:sz w:val="24"/>
+          <w:szCs w:val="24"/>
+        </w:rPr>
+        <w:t>Universitas</w:t>
+      </w:r>
+      <w:proofErr w:type="spellEnd"/>
+      <w:r>
+        <w:rPr>
+          <w:rFonts w:ascii="Times New Roman" w:hAnsi="Times New Roman" w:cs="Times New Roman"/>
+          <w:sz w:val="24"/>
+          <w:szCs w:val="24"/>
+        </w:rPr>
+        <w:t xml:space="preserve"> Semarang.</w:t>
+      </w:r>
+    </w:p>
+    <w:p>
+      <w:pPr>
+        <w:pStyle w:val="ListParagraph"/>
+        <w:numPr>
+          <w:ilvl w:val="0"/>
+          <w:numId w:val="1"/>
+        </w:numPr>
+        <w:spacing w:line="360" w:lineRule="auto"/>
+        <w:jc w:val="both"/>
+        <w:rPr>
+          <w:rFonts w:ascii="Times New Roman" w:hAnsi="Times New Roman" w:cs="Times New Roman"/>
+          <w:sz w:val="24"/>
+          <w:szCs w:val="24"/>
+        </w:rPr>
+      </w:pPr>
+      <w:proofErr w:type="spellStart"/>
+      <w:r>
+        <w:rPr>
+          <w:rFonts w:ascii="Times New Roman" w:hAnsi="Times New Roman" w:cs="Times New Roman"/>
+          <w:sz w:val="24"/>
+          <w:szCs w:val="24"/>
+        </w:rPr>
+        <w:t>Ibu</w:t>
+      </w:r>
+      <w:proofErr w:type="spellEnd"/>
+      <w:r>
+        <w:rPr>
+          <w:rFonts w:ascii="Times New Roman" w:hAnsi="Times New Roman" w:cs="Times New Roman"/>
+          <w:sz w:val="24"/>
+          <w:szCs w:val="24"/>
+        </w:rPr>
+        <w:t xml:space="preserve"> Nur </w:t>
+      </w:r>
+      <w:proofErr w:type="spellStart"/>
+      <w:r>
+        <w:rPr>
+          <w:rFonts w:ascii="Times New Roman" w:hAnsi="Times New Roman" w:cs="Times New Roman"/>
+          <w:sz w:val="24"/>
+          <w:szCs w:val="24"/>
+        </w:rPr>
+        <w:t>Whakidah</w:t>
+      </w:r>
+      <w:proofErr w:type="spellEnd"/>
+      <w:r>
+        <w:rPr>
+          <w:rFonts w:ascii="Times New Roman" w:hAnsi="Times New Roman" w:cs="Times New Roman"/>
+          <w:sz w:val="24"/>
+          <w:szCs w:val="24"/>
+        </w:rPr>
+        <w:t xml:space="preserve">, </w:t>
+      </w:r>
+      <w:proofErr w:type="spellStart"/>
+      <w:r>
+        <w:rPr>
+          <w:rFonts w:ascii="Times New Roman" w:hAnsi="Times New Roman" w:cs="Times New Roman"/>
+          <w:sz w:val="24"/>
+          <w:szCs w:val="24"/>
+        </w:rPr>
+        <w:t>S.Kom</w:t>
+      </w:r>
+      <w:proofErr w:type="spellEnd"/>
+      <w:r>
+        <w:rPr>
+          <w:rFonts w:ascii="Times New Roman" w:hAnsi="Times New Roman" w:cs="Times New Roman"/>
+          <w:sz w:val="24"/>
+          <w:szCs w:val="24"/>
+        </w:rPr>
+        <w:t xml:space="preserve">, M.Cs </w:t>
+      </w:r>
+      <w:proofErr w:type="spellStart"/>
+      <w:r>
+        <w:rPr>
+          <w:rFonts w:ascii="Times New Roman" w:hAnsi="Times New Roman" w:cs="Times New Roman"/>
+          <w:sz w:val="24"/>
+          <w:szCs w:val="24"/>
+        </w:rPr>
+        <w:t>selaku</w:t>
+      </w:r>
+      <w:proofErr w:type="spellEnd"/>
+      <w:r>
+        <w:rPr>
+          <w:rFonts w:ascii="Times New Roman" w:hAnsi="Times New Roman" w:cs="Times New Roman"/>
+          <w:sz w:val="24"/>
+          <w:szCs w:val="24"/>
+        </w:rPr>
+        <w:t xml:space="preserve"> </w:t>
+      </w:r>
+      <w:proofErr w:type="spellStart"/>
+      <w:r>
+        <w:rPr>
+          <w:rFonts w:ascii="Times New Roman" w:hAnsi="Times New Roman" w:cs="Times New Roman"/>
+          <w:sz w:val="24"/>
+          <w:szCs w:val="24"/>
+        </w:rPr>
+        <w:t>Ketua</w:t>
+      </w:r>
+      <w:proofErr w:type="spellEnd"/>
+      <w:r>
+        <w:rPr>
+          <w:rFonts w:ascii="Times New Roman" w:hAnsi="Times New Roman" w:cs="Times New Roman"/>
+          <w:sz w:val="24"/>
+          <w:szCs w:val="24"/>
+        </w:rPr>
+        <w:t xml:space="preserve"> </w:t>
+      </w:r>
+      <w:proofErr w:type="spellStart"/>
+      <w:r>
+        <w:rPr>
+          <w:rFonts w:ascii="Times New Roman" w:hAnsi="Times New Roman" w:cs="Times New Roman"/>
+          <w:sz w:val="24"/>
+          <w:szCs w:val="24"/>
+        </w:rPr>
+        <w:t>Prgram</w:t>
+      </w:r>
+      <w:proofErr w:type="spellEnd"/>
+      <w:r>
+        <w:rPr>
+          <w:rFonts w:ascii="Times New Roman" w:hAnsi="Times New Roman" w:cs="Times New Roman"/>
+          <w:sz w:val="24"/>
+          <w:szCs w:val="24"/>
+        </w:rPr>
+        <w:t xml:space="preserve"> </w:t>
+      </w:r>
+      <w:proofErr w:type="spellStart"/>
+      <w:r>
+        <w:rPr>
+          <w:rFonts w:ascii="Times New Roman" w:hAnsi="Times New Roman" w:cs="Times New Roman"/>
+          <w:sz w:val="24"/>
+          <w:szCs w:val="24"/>
+        </w:rPr>
+        <w:t>Studi</w:t>
+      </w:r>
+      <w:proofErr w:type="spellEnd"/>
+      <w:r>
+        <w:rPr>
+          <w:rFonts w:ascii="Times New Roman" w:hAnsi="Times New Roman" w:cs="Times New Roman"/>
+          <w:sz w:val="24"/>
+          <w:szCs w:val="24"/>
+        </w:rPr>
+        <w:t xml:space="preserve"> S1 – </w:t>
+      </w:r>
+      <w:proofErr w:type="spellStart"/>
+      <w:r>
+        <w:rPr>
+          <w:rFonts w:ascii="Times New Roman" w:hAnsi="Times New Roman" w:cs="Times New Roman"/>
+          <w:sz w:val="24"/>
+          <w:szCs w:val="24"/>
+        </w:rPr>
+        <w:t>Teknik</w:t>
+      </w:r>
+      <w:proofErr w:type="spellEnd"/>
+      <w:r>
+        <w:rPr>
+          <w:rFonts w:ascii="Times New Roman" w:hAnsi="Times New Roman" w:cs="Times New Roman"/>
+          <w:sz w:val="24"/>
+          <w:szCs w:val="24"/>
+        </w:rPr>
+        <w:t xml:space="preserve"> </w:t>
+      </w:r>
+      <w:proofErr w:type="spellStart"/>
+      <w:r>
+        <w:rPr>
+          <w:rFonts w:ascii="Times New Roman" w:hAnsi="Times New Roman" w:cs="Times New Roman"/>
+          <w:sz w:val="24"/>
+          <w:szCs w:val="24"/>
+        </w:rPr>
+        <w:t>Informatika</w:t>
+      </w:r>
+      <w:proofErr w:type="spellEnd"/>
+      <w:r>
+        <w:rPr>
+          <w:rFonts w:ascii="Times New Roman" w:hAnsi="Times New Roman" w:cs="Times New Roman"/>
+          <w:sz w:val="24"/>
+          <w:szCs w:val="24"/>
+        </w:rPr>
+        <w:t xml:space="preserve"> </w:t>
+      </w:r>
+      <w:proofErr w:type="spellStart"/>
+      <w:r>
+        <w:rPr>
+          <w:rFonts w:ascii="Times New Roman" w:hAnsi="Times New Roman" w:cs="Times New Roman"/>
+          <w:sz w:val="24"/>
+          <w:szCs w:val="24"/>
+        </w:rPr>
+        <w:t>Fakultas</w:t>
+      </w:r>
+      <w:proofErr w:type="spellEnd"/>
+      <w:r>
+        <w:rPr>
+          <w:rFonts w:ascii="Times New Roman" w:hAnsi="Times New Roman" w:cs="Times New Roman"/>
+          <w:sz w:val="24"/>
+          <w:szCs w:val="24"/>
+        </w:rPr>
+        <w:t xml:space="preserve"> </w:t>
+      </w:r>
+      <w:proofErr w:type="spellStart"/>
+      <w:r>
+        <w:rPr>
+          <w:rFonts w:ascii="Times New Roman" w:hAnsi="Times New Roman" w:cs="Times New Roman"/>
+          <w:sz w:val="24"/>
+          <w:szCs w:val="24"/>
+        </w:rPr>
+        <w:t>Teknologi</w:t>
+      </w:r>
+      <w:proofErr w:type="spellEnd"/>
+      <w:r>
+        <w:rPr>
+          <w:rFonts w:ascii="Times New Roman" w:hAnsi="Times New Roman" w:cs="Times New Roman"/>
+          <w:sz w:val="24"/>
+          <w:szCs w:val="24"/>
+        </w:rPr>
+        <w:t xml:space="preserve"> </w:t>
+      </w:r>
+      <w:proofErr w:type="spellStart"/>
+      <w:r>
+        <w:rPr>
+          <w:rFonts w:ascii="Times New Roman" w:hAnsi="Times New Roman" w:cs="Times New Roman"/>
+          <w:sz w:val="24"/>
+          <w:szCs w:val="24"/>
+        </w:rPr>
+        <w:t>Informasi</w:t>
+      </w:r>
+      <w:proofErr w:type="spellEnd"/>
+      <w:r>
+        <w:rPr>
+          <w:rFonts w:ascii="Times New Roman" w:hAnsi="Times New Roman" w:cs="Times New Roman"/>
+          <w:sz w:val="24"/>
+          <w:szCs w:val="24"/>
+        </w:rPr>
+        <w:t xml:space="preserve"> Dan </w:t>
+      </w:r>
+      <w:proofErr w:type="spellStart"/>
+      <w:r>
+        <w:rPr>
+          <w:rFonts w:ascii="Times New Roman" w:hAnsi="Times New Roman" w:cs="Times New Roman"/>
+          <w:sz w:val="24"/>
+          <w:szCs w:val="24"/>
+        </w:rPr>
+        <w:t>Komunikasi</w:t>
+      </w:r>
+      <w:proofErr w:type="spellEnd"/>
+      <w:r>
+        <w:rPr>
+          <w:rFonts w:ascii="Times New Roman" w:hAnsi="Times New Roman" w:cs="Times New Roman"/>
+          <w:sz w:val="24"/>
+          <w:szCs w:val="24"/>
+        </w:rPr>
+        <w:t xml:space="preserve"> </w:t>
+      </w:r>
+      <w:proofErr w:type="spellStart"/>
+      <w:r>
+        <w:rPr>
+          <w:rFonts w:ascii="Times New Roman" w:hAnsi="Times New Roman" w:cs="Times New Roman"/>
+          <w:sz w:val="24"/>
+          <w:szCs w:val="24"/>
+        </w:rPr>
+        <w:t>Universitas</w:t>
+      </w:r>
+      <w:proofErr w:type="spellEnd"/>
+      <w:r>
+        <w:rPr>
+          <w:rFonts w:ascii="Times New Roman" w:hAnsi="Times New Roman" w:cs="Times New Roman"/>
+          <w:sz w:val="24"/>
+          <w:szCs w:val="24"/>
+        </w:rPr>
+        <w:t xml:space="preserve"> Semarang.</w:t>
+      </w:r>
+    </w:p>
+    <w:p>
+      <w:pPr>
+        <w:pStyle w:val="ListParagraph"/>
+        <w:numPr>
+          <w:ilvl w:val="0"/>
+          <w:numId w:val="1"/>
+        </w:numPr>
+        <w:spacing w:line="360" w:lineRule="auto"/>
+        <w:jc w:val="both"/>
+        <w:rPr>
+          <w:rFonts w:ascii="Times New Roman" w:hAnsi="Times New Roman" w:cs="Times New Roman"/>
+          <w:sz w:val="24"/>
+          <w:szCs w:val="24"/>
+        </w:rPr>
+      </w:pPr>
+      <w:proofErr w:type="spellStart"/>
+      <w:r>
+        <w:rPr>
+          <w:rFonts w:ascii="Times New Roman" w:hAnsi="Times New Roman" w:cs="Times New Roman"/>
+          <w:sz w:val="24"/>
+          <w:szCs w:val="24"/>
+        </w:rPr>
+        <w:t>Ibu</w:t>
+      </w:r>
+      <w:proofErr w:type="spellEnd"/>
+      <w:r>
+        <w:rPr>
+          <w:rFonts w:ascii="Times New Roman" w:hAnsi="Times New Roman" w:cs="Times New Roman"/>
+          <w:sz w:val="24"/>
+          <w:szCs w:val="24"/>
+        </w:rPr>
+        <w:t xml:space="preserve"> </w:t>
+      </w:r>
+      <w:proofErr w:type="spellStart"/>
+      <w:r>
+        <w:rPr>
+          <w:rFonts w:ascii="Times New Roman" w:hAnsi="Times New Roman" w:cs="Times New Roman"/>
+          <w:sz w:val="24"/>
+          <w:szCs w:val="24"/>
+        </w:rPr>
+        <w:t>Nutriana</w:t>
+      </w:r>
+      <w:proofErr w:type="spellEnd"/>
+      <w:r>
+        <w:rPr>
+          <w:rFonts w:ascii="Times New Roman" w:hAnsi="Times New Roman" w:cs="Times New Roman"/>
+          <w:sz w:val="24"/>
+          <w:szCs w:val="24"/>
+        </w:rPr>
+        <w:t xml:space="preserve"> </w:t>
+      </w:r>
+      <w:proofErr w:type="spellStart"/>
+      <w:r>
+        <w:rPr>
+          <w:rFonts w:ascii="Times New Roman" w:hAnsi="Times New Roman" w:cs="Times New Roman"/>
+          <w:sz w:val="24"/>
+          <w:szCs w:val="24"/>
+        </w:rPr>
+        <w:t>Hidayati</w:t>
+      </w:r>
+      <w:proofErr w:type="spellEnd"/>
+      <w:r>
+        <w:rPr>
+          <w:rFonts w:ascii="Times New Roman" w:hAnsi="Times New Roman" w:cs="Times New Roman"/>
+          <w:sz w:val="24"/>
+          <w:szCs w:val="24"/>
+        </w:rPr>
+        <w:t xml:space="preserve">, </w:t>
+      </w:r>
+      <w:proofErr w:type="spellStart"/>
+      <w:r>
+        <w:rPr>
+          <w:rFonts w:ascii="Times New Roman" w:hAnsi="Times New Roman" w:cs="Times New Roman"/>
+          <w:sz w:val="24"/>
+          <w:szCs w:val="24"/>
+        </w:rPr>
+        <w:t>S.Kom</w:t>
+      </w:r>
+      <w:proofErr w:type="spellEnd"/>
+      <w:r>
+        <w:rPr>
+          <w:rFonts w:ascii="Times New Roman" w:hAnsi="Times New Roman" w:cs="Times New Roman"/>
+          <w:sz w:val="24"/>
+          <w:szCs w:val="24"/>
+        </w:rPr>
+        <w:t xml:space="preserve">, </w:t>
+      </w:r>
+      <w:proofErr w:type="spellStart"/>
+      <w:r>
+        <w:rPr>
+          <w:rFonts w:ascii="Times New Roman" w:hAnsi="Times New Roman" w:cs="Times New Roman"/>
+          <w:sz w:val="24"/>
+          <w:szCs w:val="24"/>
+        </w:rPr>
+        <w:t>M.Kom</w:t>
+      </w:r>
+      <w:proofErr w:type="spellEnd"/>
+      <w:r>
+        <w:rPr>
+          <w:rFonts w:ascii="Times New Roman" w:hAnsi="Times New Roman" w:cs="Times New Roman"/>
+          <w:sz w:val="24"/>
+          <w:szCs w:val="24"/>
+        </w:rPr>
+        <w:t xml:space="preserve"> </w:t>
+      </w:r>
+      <w:proofErr w:type="spellStart"/>
+      <w:r>
+        <w:rPr>
+          <w:rFonts w:ascii="Times New Roman" w:hAnsi="Times New Roman" w:cs="Times New Roman"/>
+          <w:sz w:val="24"/>
+          <w:szCs w:val="24"/>
+        </w:rPr>
+        <w:t>selaku</w:t>
+      </w:r>
+      <w:proofErr w:type="spellEnd"/>
+      <w:r>
+        <w:rPr>
+          <w:rFonts w:ascii="Times New Roman" w:hAnsi="Times New Roman" w:cs="Times New Roman"/>
+          <w:sz w:val="24"/>
+          <w:szCs w:val="24"/>
+        </w:rPr>
+        <w:t xml:space="preserve"> </w:t>
+      </w:r>
+      <w:proofErr w:type="spellStart"/>
+      <w:r>
+        <w:rPr>
+          <w:rFonts w:ascii="Times New Roman" w:hAnsi="Times New Roman" w:cs="Times New Roman"/>
+          <w:sz w:val="24"/>
+          <w:szCs w:val="24"/>
+        </w:rPr>
+        <w:t>dosen</w:t>
+      </w:r>
+      <w:proofErr w:type="spellEnd"/>
+      <w:r>
+        <w:rPr>
+          <w:rFonts w:ascii="Times New Roman" w:hAnsi="Times New Roman" w:cs="Times New Roman"/>
+          <w:sz w:val="24"/>
+          <w:szCs w:val="24"/>
+        </w:rPr>
+        <w:t xml:space="preserve"> </w:t>
+      </w:r>
+      <w:proofErr w:type="spellStart"/>
+      <w:r>
+        <w:rPr>
+          <w:rFonts w:ascii="Times New Roman" w:hAnsi="Times New Roman" w:cs="Times New Roman"/>
+          <w:sz w:val="24"/>
+          <w:szCs w:val="24"/>
+        </w:rPr>
+        <w:t>pembimbing</w:t>
+      </w:r>
+      <w:proofErr w:type="spellEnd"/>
+      <w:r>
+        <w:rPr>
+          <w:rFonts w:ascii="Times New Roman" w:hAnsi="Times New Roman" w:cs="Times New Roman"/>
+          <w:sz w:val="24"/>
+          <w:szCs w:val="24"/>
+        </w:rPr>
+        <w:t xml:space="preserve"> yang </w:t>
+      </w:r>
+      <w:proofErr w:type="spellStart"/>
+      <w:r>
+        <w:rPr>
+          <w:rFonts w:ascii="Times New Roman" w:hAnsi="Times New Roman" w:cs="Times New Roman"/>
+          <w:sz w:val="24"/>
+          <w:szCs w:val="24"/>
+        </w:rPr>
+        <w:t>telah</w:t>
+      </w:r>
+      <w:proofErr w:type="spellEnd"/>
+      <w:r>
+        <w:rPr>
+          <w:rFonts w:ascii="Times New Roman" w:hAnsi="Times New Roman" w:cs="Times New Roman"/>
+          <w:sz w:val="24"/>
+          <w:szCs w:val="24"/>
+        </w:rPr>
+        <w:t xml:space="preserve"> </w:t>
+      </w:r>
+      <w:proofErr w:type="spellStart"/>
+      <w:r>
+        <w:rPr>
+          <w:rFonts w:ascii="Times New Roman" w:hAnsi="Times New Roman" w:cs="Times New Roman"/>
+          <w:sz w:val="24"/>
+          <w:szCs w:val="24"/>
+        </w:rPr>
+        <w:t>membantu</w:t>
+      </w:r>
+      <w:proofErr w:type="spellEnd"/>
+      <w:r>
+        <w:rPr>
+          <w:rFonts w:ascii="Times New Roman" w:hAnsi="Times New Roman" w:cs="Times New Roman"/>
+          <w:sz w:val="24"/>
+          <w:szCs w:val="24"/>
+        </w:rPr>
+        <w:t xml:space="preserve"> </w:t>
+      </w:r>
+      <w:proofErr w:type="spellStart"/>
+      <w:r>
+        <w:rPr>
+          <w:rFonts w:ascii="Times New Roman" w:hAnsi="Times New Roman" w:cs="Times New Roman"/>
+          <w:sz w:val="24"/>
+          <w:szCs w:val="24"/>
+        </w:rPr>
+        <w:t>dan</w:t>
+      </w:r>
+      <w:proofErr w:type="spellEnd"/>
+      <w:r>
+        <w:rPr>
+          <w:rFonts w:ascii="Times New Roman" w:hAnsi="Times New Roman" w:cs="Times New Roman"/>
+          <w:sz w:val="24"/>
+          <w:szCs w:val="24"/>
+        </w:rPr>
+        <w:t xml:space="preserve"> </w:t>
+      </w:r>
+      <w:proofErr w:type="spellStart"/>
+      <w:r>
+        <w:rPr>
+          <w:rFonts w:ascii="Times New Roman" w:hAnsi="Times New Roman" w:cs="Times New Roman"/>
+          <w:sz w:val="24"/>
+          <w:szCs w:val="24"/>
+        </w:rPr>
+        <w:t>memberikan</w:t>
+      </w:r>
+      <w:proofErr w:type="spellEnd"/>
+      <w:r>
+        <w:rPr>
+          <w:rFonts w:ascii="Times New Roman" w:hAnsi="Times New Roman" w:cs="Times New Roman"/>
+          <w:sz w:val="24"/>
+          <w:szCs w:val="24"/>
+        </w:rPr>
+        <w:t xml:space="preserve"> </w:t>
+      </w:r>
+      <w:proofErr w:type="spellStart"/>
+      <w:r>
+        <w:rPr>
+          <w:rFonts w:ascii="Times New Roman" w:hAnsi="Times New Roman" w:cs="Times New Roman"/>
+          <w:sz w:val="24"/>
+          <w:szCs w:val="24"/>
+        </w:rPr>
+        <w:t>bimbingan</w:t>
+      </w:r>
+      <w:proofErr w:type="spellEnd"/>
+      <w:r>
+        <w:rPr>
+          <w:rFonts w:ascii="Times New Roman" w:hAnsi="Times New Roman" w:cs="Times New Roman"/>
+          <w:sz w:val="24"/>
+          <w:szCs w:val="24"/>
+        </w:rPr>
+        <w:t xml:space="preserve"> </w:t>
+      </w:r>
+      <w:proofErr w:type="spellStart"/>
+      <w:r>
+        <w:rPr>
+          <w:rFonts w:ascii="Times New Roman" w:hAnsi="Times New Roman" w:cs="Times New Roman"/>
+          <w:sz w:val="24"/>
+          <w:szCs w:val="24"/>
+        </w:rPr>
+        <w:t>kepada</w:t>
+      </w:r>
+      <w:proofErr w:type="spellEnd"/>
+      <w:r>
+        <w:rPr>
+          <w:rFonts w:ascii="Times New Roman" w:hAnsi="Times New Roman" w:cs="Times New Roman"/>
+          <w:sz w:val="24"/>
+          <w:szCs w:val="24"/>
+        </w:rPr>
+        <w:t xml:space="preserve"> </w:t>
+      </w:r>
+      <w:proofErr w:type="spellStart"/>
+      <w:r>
+        <w:rPr>
+          <w:rFonts w:ascii="Times New Roman" w:hAnsi="Times New Roman" w:cs="Times New Roman"/>
+          <w:sz w:val="24"/>
+          <w:szCs w:val="24"/>
+        </w:rPr>
+        <w:t>penulis</w:t>
+      </w:r>
+      <w:proofErr w:type="spellEnd"/>
+      <w:r>
+        <w:rPr>
+          <w:rFonts w:ascii="Times New Roman" w:hAnsi="Times New Roman" w:cs="Times New Roman"/>
+          <w:sz w:val="24"/>
+          <w:szCs w:val="24"/>
+        </w:rPr>
+        <w:t xml:space="preserve"> </w:t>
+      </w:r>
+      <w:proofErr w:type="spellStart"/>
+      <w:r>
+        <w:rPr>
+          <w:rFonts w:ascii="Times New Roman" w:hAnsi="Times New Roman" w:cs="Times New Roman"/>
+          <w:sz w:val="24"/>
+          <w:szCs w:val="24"/>
+        </w:rPr>
+        <w:t>sehingga</w:t>
+      </w:r>
+      <w:proofErr w:type="spellEnd"/>
+      <w:r>
+        <w:rPr>
+          <w:rFonts w:ascii="Times New Roman" w:hAnsi="Times New Roman" w:cs="Times New Roman"/>
+          <w:sz w:val="24"/>
+          <w:szCs w:val="24"/>
+        </w:rPr>
+        <w:t xml:space="preserve"> </w:t>
+      </w:r>
+      <w:proofErr w:type="spellStart"/>
+      <w:r>
+        <w:rPr>
+          <w:rFonts w:ascii="Times New Roman" w:hAnsi="Times New Roman" w:cs="Times New Roman"/>
+          <w:sz w:val="24"/>
+          <w:szCs w:val="24"/>
+        </w:rPr>
+        <w:t>penulis</w:t>
+      </w:r>
+      <w:proofErr w:type="spellEnd"/>
+      <w:r>
+        <w:rPr>
+          <w:rFonts w:ascii="Times New Roman" w:hAnsi="Times New Roman" w:cs="Times New Roman"/>
+          <w:sz w:val="24"/>
+          <w:szCs w:val="24"/>
+        </w:rPr>
+        <w:t xml:space="preserve"> </w:t>
+      </w:r>
+      <w:proofErr w:type="spellStart"/>
+      <w:r>
+        <w:rPr>
+          <w:rFonts w:ascii="Times New Roman" w:hAnsi="Times New Roman" w:cs="Times New Roman"/>
+          <w:sz w:val="24"/>
+          <w:szCs w:val="24"/>
+        </w:rPr>
+        <w:t>dapat</w:t>
+      </w:r>
+      <w:proofErr w:type="spellEnd"/>
+      <w:r>
+        <w:rPr>
+          <w:rFonts w:ascii="Times New Roman" w:hAnsi="Times New Roman" w:cs="Times New Roman"/>
+          <w:sz w:val="24"/>
+          <w:szCs w:val="24"/>
+        </w:rPr>
+        <w:t xml:space="preserve"> </w:t>
+      </w:r>
+      <w:proofErr w:type="spellStart"/>
+      <w:r>
+        <w:rPr>
+          <w:rFonts w:ascii="Times New Roman" w:hAnsi="Times New Roman" w:cs="Times New Roman"/>
+          <w:sz w:val="24"/>
+          <w:szCs w:val="24"/>
+        </w:rPr>
+        <w:t>menyesesaikan</w:t>
+      </w:r>
+      <w:proofErr w:type="spellEnd"/>
+      <w:r>
+        <w:rPr>
+          <w:rFonts w:ascii="Times New Roman" w:hAnsi="Times New Roman" w:cs="Times New Roman"/>
+          <w:sz w:val="24"/>
+          <w:szCs w:val="24"/>
+        </w:rPr>
+        <w:t xml:space="preserve"> </w:t>
+      </w:r>
+      <w:proofErr w:type="spellStart"/>
+      <w:r>
+        <w:rPr>
+          <w:rFonts w:ascii="Times New Roman" w:hAnsi="Times New Roman" w:cs="Times New Roman"/>
+          <w:sz w:val="24"/>
+          <w:szCs w:val="24"/>
+        </w:rPr>
+        <w:t>laporan</w:t>
+      </w:r>
+      <w:proofErr w:type="spellEnd"/>
+      <w:r>
+        <w:rPr>
+          <w:rFonts w:ascii="Times New Roman" w:hAnsi="Times New Roman" w:cs="Times New Roman"/>
+          <w:sz w:val="24"/>
+          <w:szCs w:val="24"/>
+        </w:rPr>
+        <w:t xml:space="preserve"> </w:t>
+      </w:r>
+      <w:proofErr w:type="spellStart"/>
+      <w:r>
+        <w:rPr>
+          <w:rFonts w:ascii="Times New Roman" w:hAnsi="Times New Roman" w:cs="Times New Roman"/>
+          <w:sz w:val="24"/>
+          <w:szCs w:val="24"/>
+        </w:rPr>
+        <w:t>ini</w:t>
+      </w:r>
+      <w:proofErr w:type="spellEnd"/>
+      <w:r>
+        <w:rPr>
+          <w:rFonts w:ascii="Times New Roman" w:hAnsi="Times New Roman" w:cs="Times New Roman"/>
+          <w:sz w:val="24"/>
+          <w:szCs w:val="24"/>
+        </w:rPr>
+        <w:t>.</w:t>
+      </w:r>
+    </w:p>
+    <w:p>
+      <w:pPr>
+        <w:pStyle w:val="ListParagraph"/>
+        <w:numPr>
+          <w:ilvl w:val="0"/>
+          <w:numId w:val="1"/>
+        </w:numPr>
+        <w:spacing w:line="360" w:lineRule="auto"/>
+        <w:jc w:val="both"/>
+        <w:rPr>
+          <w:rFonts w:ascii="Times New Roman" w:hAnsi="Times New Roman" w:cs="Times New Roman"/>
+          <w:sz w:val="24"/>
+          <w:szCs w:val="24"/>
+        </w:rPr>
+      </w:pPr>
+      <w:proofErr w:type="spellStart"/>
+      <w:r>
+        <w:rPr>
+          <w:rFonts w:ascii="Times New Roman" w:hAnsi="Times New Roman" w:cs="Times New Roman"/>
+          <w:sz w:val="24"/>
+          <w:szCs w:val="24"/>
+        </w:rPr>
+        <w:t>Keluarga</w:t>
+      </w:r>
+      <w:proofErr w:type="spellEnd"/>
+      <w:r>
+        <w:rPr>
+          <w:rFonts w:ascii="Times New Roman" w:hAnsi="Times New Roman" w:cs="Times New Roman"/>
+          <w:sz w:val="24"/>
+          <w:szCs w:val="24"/>
+        </w:rPr>
+        <w:t xml:space="preserve"> yang </w:t>
+      </w:r>
+      <w:proofErr w:type="spellStart"/>
+      <w:r>
+        <w:rPr>
+          <w:rFonts w:ascii="Times New Roman" w:hAnsi="Times New Roman" w:cs="Times New Roman"/>
+          <w:sz w:val="24"/>
+          <w:szCs w:val="24"/>
+        </w:rPr>
+        <w:t>selalu</w:t>
+      </w:r>
+      <w:proofErr w:type="spellEnd"/>
+      <w:r>
+        <w:rPr>
+          <w:rFonts w:ascii="Times New Roman" w:hAnsi="Times New Roman" w:cs="Times New Roman"/>
+          <w:sz w:val="24"/>
+          <w:szCs w:val="24"/>
+        </w:rPr>
+        <w:t xml:space="preserve"> </w:t>
+      </w:r>
+      <w:proofErr w:type="spellStart"/>
+      <w:r>
+        <w:rPr>
+          <w:rFonts w:ascii="Times New Roman" w:hAnsi="Times New Roman" w:cs="Times New Roman"/>
+          <w:sz w:val="24"/>
+          <w:szCs w:val="24"/>
+        </w:rPr>
+        <w:t>memberikan</w:t>
+      </w:r>
+      <w:proofErr w:type="spellEnd"/>
+      <w:r>
+        <w:rPr>
+          <w:rFonts w:ascii="Times New Roman" w:hAnsi="Times New Roman" w:cs="Times New Roman"/>
+          <w:sz w:val="24"/>
+          <w:szCs w:val="24"/>
+        </w:rPr>
+        <w:t xml:space="preserve"> </w:t>
+      </w:r>
+      <w:proofErr w:type="spellStart"/>
+      <w:r>
+        <w:rPr>
+          <w:rFonts w:ascii="Times New Roman" w:hAnsi="Times New Roman" w:cs="Times New Roman"/>
+          <w:sz w:val="24"/>
+          <w:szCs w:val="24"/>
+        </w:rPr>
+        <w:t>dukungan</w:t>
+      </w:r>
+      <w:proofErr w:type="spellEnd"/>
+      <w:r>
+        <w:rPr>
+          <w:rFonts w:ascii="Times New Roman" w:hAnsi="Times New Roman" w:cs="Times New Roman"/>
+          <w:sz w:val="24"/>
+          <w:szCs w:val="24"/>
+        </w:rPr>
+        <w:t xml:space="preserve"> </w:t>
+      </w:r>
+      <w:proofErr w:type="spellStart"/>
+      <w:r>
+        <w:rPr>
+          <w:rFonts w:ascii="Times New Roman" w:hAnsi="Times New Roman" w:cs="Times New Roman"/>
+          <w:sz w:val="24"/>
+          <w:szCs w:val="24"/>
+        </w:rPr>
+        <w:t>untuk</w:t>
+      </w:r>
+      <w:proofErr w:type="spellEnd"/>
+      <w:r>
+        <w:rPr>
+          <w:rFonts w:ascii="Times New Roman" w:hAnsi="Times New Roman" w:cs="Times New Roman"/>
+          <w:sz w:val="24"/>
+          <w:szCs w:val="24"/>
+        </w:rPr>
+        <w:t xml:space="preserve"> </w:t>
+      </w:r>
+      <w:proofErr w:type="spellStart"/>
+      <w:r>
+        <w:rPr>
+          <w:rFonts w:ascii="Times New Roman" w:hAnsi="Times New Roman" w:cs="Times New Roman"/>
+          <w:sz w:val="24"/>
+          <w:szCs w:val="24"/>
+        </w:rPr>
+        <w:t>menyelesaikan</w:t>
+      </w:r>
+      <w:proofErr w:type="spellEnd"/>
+      <w:r>
+        <w:rPr>
+          <w:rFonts w:ascii="Times New Roman" w:hAnsi="Times New Roman" w:cs="Times New Roman"/>
+          <w:sz w:val="24"/>
+          <w:szCs w:val="24"/>
+        </w:rPr>
+        <w:t xml:space="preserve"> </w:t>
+      </w:r>
+      <w:proofErr w:type="spellStart"/>
+      <w:r>
+        <w:rPr>
+          <w:rFonts w:ascii="Times New Roman" w:hAnsi="Times New Roman" w:cs="Times New Roman"/>
+          <w:sz w:val="24"/>
+          <w:szCs w:val="24"/>
+        </w:rPr>
+        <w:t>laporan</w:t>
+      </w:r>
+      <w:proofErr w:type="spellEnd"/>
+      <w:r>
+        <w:rPr>
+          <w:rFonts w:ascii="Times New Roman" w:hAnsi="Times New Roman" w:cs="Times New Roman"/>
+          <w:sz w:val="24"/>
+          <w:szCs w:val="24"/>
+        </w:rPr>
+        <w:t xml:space="preserve"> </w:t>
+      </w:r>
+      <w:proofErr w:type="spellStart"/>
+      <w:r>
+        <w:rPr>
+          <w:rFonts w:ascii="Times New Roman" w:hAnsi="Times New Roman" w:cs="Times New Roman"/>
+          <w:sz w:val="24"/>
+          <w:szCs w:val="24"/>
+        </w:rPr>
+        <w:t>ini</w:t>
+      </w:r>
+      <w:proofErr w:type="spellEnd"/>
+      <w:r>
+        <w:rPr>
+          <w:rFonts w:ascii="Times New Roman" w:hAnsi="Times New Roman" w:cs="Times New Roman"/>
+          <w:sz w:val="24"/>
+          <w:szCs w:val="24"/>
+        </w:rPr>
+        <w:t>.</w:t>
+      </w:r>
+    </w:p>
+    <w:p>
+      <w:pPr>
+        <w:pStyle w:val="ListParagraph"/>
+        <w:numPr>
+          <w:ilvl w:val="0"/>
+          <w:numId w:val="1"/>
+        </w:numPr>
+        <w:spacing w:line="360" w:lineRule="auto"/>
+        <w:jc w:val="both"/>
+        <w:rPr>
+          <w:rFonts w:ascii="Times New Roman" w:hAnsi="Times New Roman" w:cs="Times New Roman"/>
+          <w:sz w:val="24"/>
+          <w:szCs w:val="24"/>
+        </w:rPr>
+      </w:pPr>
+      <w:proofErr w:type="spellStart"/>
+      <w:r>
+        <w:rPr>
+          <w:rFonts w:ascii="Times New Roman" w:hAnsi="Times New Roman" w:cs="Times New Roman"/>
+          <w:sz w:val="24"/>
+          <w:szCs w:val="24"/>
+        </w:rPr>
+        <w:t>Teman</w:t>
+      </w:r>
+      <w:proofErr w:type="spellEnd"/>
+      <w:r>
+        <w:rPr>
+          <w:rFonts w:ascii="Times New Roman" w:hAnsi="Times New Roman" w:cs="Times New Roman"/>
+          <w:sz w:val="24"/>
+          <w:szCs w:val="24"/>
+        </w:rPr>
+        <w:t xml:space="preserve"> </w:t>
+      </w:r>
+      <w:proofErr w:type="spellStart"/>
+      <w:r>
+        <w:rPr>
+          <w:rFonts w:ascii="Times New Roman" w:hAnsi="Times New Roman" w:cs="Times New Roman"/>
+          <w:sz w:val="24"/>
+          <w:szCs w:val="24"/>
+        </w:rPr>
+        <w:t>dan</w:t>
+      </w:r>
+      <w:proofErr w:type="spellEnd"/>
+      <w:r>
+        <w:rPr>
+          <w:rFonts w:ascii="Times New Roman" w:hAnsi="Times New Roman" w:cs="Times New Roman"/>
+          <w:sz w:val="24"/>
+          <w:szCs w:val="24"/>
+        </w:rPr>
+        <w:t xml:space="preserve"> </w:t>
+      </w:r>
+      <w:proofErr w:type="spellStart"/>
+      <w:r>
+        <w:rPr>
+          <w:rFonts w:ascii="Times New Roman" w:hAnsi="Times New Roman" w:cs="Times New Roman"/>
+          <w:sz w:val="24"/>
+          <w:szCs w:val="24"/>
+        </w:rPr>
+        <w:t>pihak</w:t>
+      </w:r>
+      <w:proofErr w:type="spellEnd"/>
+      <w:r>
+        <w:rPr>
+          <w:rFonts w:ascii="Times New Roman" w:hAnsi="Times New Roman" w:cs="Times New Roman"/>
+          <w:sz w:val="24"/>
+          <w:szCs w:val="24"/>
+        </w:rPr>
+        <w:t xml:space="preserve"> CV. Tunas </w:t>
+      </w:r>
+      <w:proofErr w:type="spellStart"/>
+      <w:r>
+        <w:rPr>
+          <w:rFonts w:ascii="Times New Roman" w:hAnsi="Times New Roman" w:cs="Times New Roman"/>
+          <w:sz w:val="24"/>
+          <w:szCs w:val="24"/>
+        </w:rPr>
+        <w:t>Agri</w:t>
+      </w:r>
+      <w:proofErr w:type="spellEnd"/>
+      <w:r>
+        <w:rPr>
+          <w:rFonts w:ascii="Times New Roman" w:hAnsi="Times New Roman" w:cs="Times New Roman"/>
+          <w:sz w:val="24"/>
+          <w:szCs w:val="24"/>
+        </w:rPr>
+        <w:t xml:space="preserve"> Farm yang </w:t>
+      </w:r>
+      <w:proofErr w:type="spellStart"/>
+      <w:r>
+        <w:rPr>
+          <w:rFonts w:ascii="Times New Roman" w:hAnsi="Times New Roman" w:cs="Times New Roman"/>
+          <w:sz w:val="24"/>
+          <w:szCs w:val="24"/>
+        </w:rPr>
+        <w:t>selalu</w:t>
+      </w:r>
+      <w:proofErr w:type="spellEnd"/>
+      <w:r>
+        <w:rPr>
+          <w:rFonts w:ascii="Times New Roman" w:hAnsi="Times New Roman" w:cs="Times New Roman"/>
+          <w:sz w:val="24"/>
+          <w:szCs w:val="24"/>
+        </w:rPr>
+        <w:t xml:space="preserve"> </w:t>
+      </w:r>
+      <w:proofErr w:type="spellStart"/>
+      <w:r>
+        <w:rPr>
+          <w:rFonts w:ascii="Times New Roman" w:hAnsi="Times New Roman" w:cs="Times New Roman"/>
+          <w:sz w:val="24"/>
+          <w:szCs w:val="24"/>
+        </w:rPr>
+        <w:t>memberi</w:t>
+      </w:r>
+      <w:proofErr w:type="spellEnd"/>
+      <w:r>
+        <w:rPr>
+          <w:rFonts w:ascii="Times New Roman" w:hAnsi="Times New Roman" w:cs="Times New Roman"/>
+          <w:sz w:val="24"/>
+          <w:szCs w:val="24"/>
+        </w:rPr>
+        <w:t xml:space="preserve"> </w:t>
+      </w:r>
+      <w:proofErr w:type="spellStart"/>
+      <w:r>
+        <w:rPr>
+          <w:rFonts w:ascii="Times New Roman" w:hAnsi="Times New Roman" w:cs="Times New Roman"/>
+          <w:sz w:val="24"/>
+          <w:szCs w:val="24"/>
+        </w:rPr>
+        <w:t>arahan</w:t>
+      </w:r>
+      <w:proofErr w:type="spellEnd"/>
+      <w:r>
+        <w:rPr>
+          <w:rFonts w:ascii="Times New Roman" w:hAnsi="Times New Roman" w:cs="Times New Roman"/>
+          <w:sz w:val="24"/>
+          <w:szCs w:val="24"/>
+        </w:rPr>
+        <w:t xml:space="preserve"> </w:t>
+      </w:r>
+      <w:proofErr w:type="spellStart"/>
+      <w:r>
+        <w:rPr>
+          <w:rFonts w:ascii="Times New Roman" w:hAnsi="Times New Roman" w:cs="Times New Roman"/>
+          <w:sz w:val="24"/>
+          <w:szCs w:val="24"/>
+        </w:rPr>
+        <w:t>dan</w:t>
+      </w:r>
+      <w:proofErr w:type="spellEnd"/>
+      <w:r>
+        <w:rPr>
+          <w:rFonts w:ascii="Times New Roman" w:hAnsi="Times New Roman" w:cs="Times New Roman"/>
+          <w:sz w:val="24"/>
+          <w:szCs w:val="24"/>
+        </w:rPr>
+        <w:t xml:space="preserve"> </w:t>
+      </w:r>
+      <w:proofErr w:type="spellStart"/>
+      <w:r>
+        <w:rPr>
+          <w:rFonts w:ascii="Times New Roman" w:hAnsi="Times New Roman" w:cs="Times New Roman"/>
+          <w:sz w:val="24"/>
+          <w:szCs w:val="24"/>
+        </w:rPr>
+        <w:t>bimbingan</w:t>
+      </w:r>
+      <w:proofErr w:type="spellEnd"/>
+      <w:r>
+        <w:rPr>
+          <w:rFonts w:ascii="Times New Roman" w:hAnsi="Times New Roman" w:cs="Times New Roman"/>
+          <w:sz w:val="24"/>
+          <w:szCs w:val="24"/>
+        </w:rPr>
+        <w:t>.</w:t>
+      </w:r>
+    </w:p>
+    <w:p>
+      <w:pPr>
+        <w:spacing w:line="360" w:lineRule="auto"/>
+        <w:ind w:firstLine="360"/>
+        <w:jc w:val="both"/>
+        <w:rPr>
+          <w:rFonts w:ascii="Times New Roman" w:hAnsi="Times New Roman" w:cs="Times New Roman"/>
+          <w:sz w:val="24"/>
+          <w:szCs w:val="24"/>
+        </w:rPr>
+      </w:pPr>
+      <w:proofErr w:type="spellStart"/>
+      <w:r>
+        <w:rPr>
+          <w:rFonts w:ascii="Times New Roman" w:hAnsi="Times New Roman" w:cs="Times New Roman"/>
+          <w:sz w:val="24"/>
+          <w:szCs w:val="24"/>
+        </w:rPr>
+        <w:t>Akhir</w:t>
+      </w:r>
+      <w:proofErr w:type="spellEnd"/>
+      <w:r>
+        <w:rPr>
+          <w:rFonts w:ascii="Times New Roman" w:hAnsi="Times New Roman" w:cs="Times New Roman"/>
+          <w:sz w:val="24"/>
+          <w:szCs w:val="24"/>
+        </w:rPr>
+        <w:t xml:space="preserve"> kata </w:t>
+      </w:r>
+      <w:proofErr w:type="spellStart"/>
+      <w:r>
+        <w:rPr>
+          <w:rFonts w:ascii="Times New Roman" w:hAnsi="Times New Roman" w:cs="Times New Roman"/>
+          <w:sz w:val="24"/>
+          <w:szCs w:val="24"/>
+        </w:rPr>
+        <w:t>penulis</w:t>
+      </w:r>
+      <w:proofErr w:type="spellEnd"/>
+      <w:r>
+        <w:rPr>
+          <w:rFonts w:ascii="Times New Roman" w:hAnsi="Times New Roman" w:cs="Times New Roman"/>
+          <w:sz w:val="24"/>
+          <w:szCs w:val="24"/>
+        </w:rPr>
+        <w:t xml:space="preserve"> </w:t>
+      </w:r>
+      <w:proofErr w:type="spellStart"/>
+      <w:r>
+        <w:rPr>
+          <w:rFonts w:ascii="Times New Roman" w:hAnsi="Times New Roman" w:cs="Times New Roman"/>
+          <w:sz w:val="24"/>
+          <w:szCs w:val="24"/>
+        </w:rPr>
+        <w:t>menyadari</w:t>
+      </w:r>
+      <w:proofErr w:type="spellEnd"/>
+      <w:r>
+        <w:rPr>
+          <w:rFonts w:ascii="Times New Roman" w:hAnsi="Times New Roman" w:cs="Times New Roman"/>
+          <w:sz w:val="24"/>
+          <w:szCs w:val="24"/>
+        </w:rPr>
+        <w:t xml:space="preserve"> </w:t>
+      </w:r>
+      <w:proofErr w:type="spellStart"/>
+      <w:r>
+        <w:rPr>
+          <w:rFonts w:ascii="Times New Roman" w:hAnsi="Times New Roman" w:cs="Times New Roman"/>
+          <w:sz w:val="24"/>
+          <w:szCs w:val="24"/>
+        </w:rPr>
+        <w:t>bahwa</w:t>
+      </w:r>
+      <w:proofErr w:type="spellEnd"/>
+      <w:r>
+        <w:rPr>
+          <w:rFonts w:ascii="Times New Roman" w:hAnsi="Times New Roman" w:cs="Times New Roman"/>
+          <w:sz w:val="24"/>
+          <w:szCs w:val="24"/>
+        </w:rPr>
+        <w:t xml:space="preserve"> </w:t>
+      </w:r>
+      <w:proofErr w:type="spellStart"/>
+      <w:r>
+        <w:rPr>
+          <w:rFonts w:ascii="Times New Roman" w:hAnsi="Times New Roman" w:cs="Times New Roman"/>
+          <w:sz w:val="24"/>
+          <w:szCs w:val="24"/>
+        </w:rPr>
+        <w:t>pelaksanaan</w:t>
+      </w:r>
+      <w:proofErr w:type="spellEnd"/>
+      <w:r>
+        <w:rPr>
+          <w:rFonts w:ascii="Times New Roman" w:hAnsi="Times New Roman" w:cs="Times New Roman"/>
+          <w:sz w:val="24"/>
+          <w:szCs w:val="24"/>
+        </w:rPr>
+        <w:t xml:space="preserve"> </w:t>
+      </w:r>
+      <w:proofErr w:type="spellStart"/>
+      <w:r>
+        <w:rPr>
+          <w:rFonts w:ascii="Times New Roman" w:hAnsi="Times New Roman" w:cs="Times New Roman"/>
+          <w:sz w:val="24"/>
+          <w:szCs w:val="24"/>
+        </w:rPr>
+        <w:t>kerja</w:t>
+      </w:r>
+      <w:proofErr w:type="spellEnd"/>
+      <w:r>
+        <w:rPr>
+          <w:rFonts w:ascii="Times New Roman" w:hAnsi="Times New Roman" w:cs="Times New Roman"/>
+          <w:sz w:val="24"/>
+          <w:szCs w:val="24"/>
+        </w:rPr>
+        <w:t xml:space="preserve"> </w:t>
+      </w:r>
+      <w:proofErr w:type="spellStart"/>
+      <w:r>
+        <w:rPr>
+          <w:rFonts w:ascii="Times New Roman" w:hAnsi="Times New Roman" w:cs="Times New Roman"/>
+          <w:sz w:val="24"/>
+          <w:szCs w:val="24"/>
+        </w:rPr>
+        <w:t>praktek</w:t>
+      </w:r>
+      <w:proofErr w:type="spellEnd"/>
+      <w:r>
+        <w:rPr>
+          <w:rFonts w:ascii="Times New Roman" w:hAnsi="Times New Roman" w:cs="Times New Roman"/>
+          <w:sz w:val="24"/>
+          <w:szCs w:val="24"/>
+        </w:rPr>
+        <w:t xml:space="preserve"> </w:t>
+      </w:r>
+      <w:proofErr w:type="spellStart"/>
+      <w:r>
+        <w:rPr>
+          <w:rFonts w:ascii="Times New Roman" w:hAnsi="Times New Roman" w:cs="Times New Roman"/>
+          <w:sz w:val="24"/>
+          <w:szCs w:val="24"/>
+        </w:rPr>
+        <w:t>dan</w:t>
+      </w:r>
+      <w:proofErr w:type="spellEnd"/>
+      <w:r>
+        <w:rPr>
+          <w:rFonts w:ascii="Times New Roman" w:hAnsi="Times New Roman" w:cs="Times New Roman"/>
+          <w:sz w:val="24"/>
+          <w:szCs w:val="24"/>
+        </w:rPr>
+        <w:t xml:space="preserve"> </w:t>
+      </w:r>
+      <w:proofErr w:type="spellStart"/>
+      <w:r>
+        <w:rPr>
+          <w:rFonts w:ascii="Times New Roman" w:hAnsi="Times New Roman" w:cs="Times New Roman"/>
+          <w:sz w:val="24"/>
+          <w:szCs w:val="24"/>
+        </w:rPr>
+        <w:t>penyusunan</w:t>
+      </w:r>
+      <w:proofErr w:type="spellEnd"/>
+      <w:r>
+        <w:rPr>
+          <w:rFonts w:ascii="Times New Roman" w:hAnsi="Times New Roman" w:cs="Times New Roman"/>
+          <w:sz w:val="24"/>
+          <w:szCs w:val="24"/>
+        </w:rPr>
+        <w:t xml:space="preserve"> </w:t>
+      </w:r>
+      <w:proofErr w:type="spellStart"/>
+      <w:r>
+        <w:rPr>
+          <w:rFonts w:ascii="Times New Roman" w:hAnsi="Times New Roman" w:cs="Times New Roman"/>
+          <w:sz w:val="24"/>
+          <w:szCs w:val="24"/>
+        </w:rPr>
+        <w:t>laporan</w:t>
+      </w:r>
+      <w:proofErr w:type="spellEnd"/>
+      <w:r>
+        <w:rPr>
+          <w:rFonts w:ascii="Times New Roman" w:hAnsi="Times New Roman" w:cs="Times New Roman"/>
+          <w:sz w:val="24"/>
+          <w:szCs w:val="24"/>
+        </w:rPr>
+        <w:t xml:space="preserve"> </w:t>
+      </w:r>
+      <w:proofErr w:type="spellStart"/>
+      <w:r>
+        <w:rPr>
+          <w:rFonts w:ascii="Times New Roman" w:hAnsi="Times New Roman" w:cs="Times New Roman"/>
+          <w:sz w:val="24"/>
+          <w:szCs w:val="24"/>
+        </w:rPr>
+        <w:t>ini</w:t>
+      </w:r>
+      <w:proofErr w:type="spellEnd"/>
+      <w:r>
+        <w:rPr>
+          <w:rFonts w:ascii="Times New Roman" w:hAnsi="Times New Roman" w:cs="Times New Roman"/>
+          <w:sz w:val="24"/>
+          <w:szCs w:val="24"/>
+        </w:rPr>
+        <w:t xml:space="preserve"> </w:t>
+      </w:r>
+      <w:proofErr w:type="spellStart"/>
+      <w:r>
+        <w:rPr>
+          <w:rFonts w:ascii="Times New Roman" w:hAnsi="Times New Roman" w:cs="Times New Roman"/>
+          <w:sz w:val="24"/>
+          <w:szCs w:val="24"/>
+        </w:rPr>
+        <w:t>masih</w:t>
+      </w:r>
+      <w:proofErr w:type="spellEnd"/>
+      <w:r>
+        <w:rPr>
+          <w:rFonts w:ascii="Times New Roman" w:hAnsi="Times New Roman" w:cs="Times New Roman"/>
+          <w:sz w:val="24"/>
+          <w:szCs w:val="24"/>
+        </w:rPr>
+        <w:t xml:space="preserve"> </w:t>
+      </w:r>
+      <w:proofErr w:type="spellStart"/>
+      <w:r>
+        <w:rPr>
+          <w:rFonts w:ascii="Times New Roman" w:hAnsi="Times New Roman" w:cs="Times New Roman"/>
+          <w:sz w:val="24"/>
+          <w:szCs w:val="24"/>
+        </w:rPr>
+        <w:t>belum</w:t>
+      </w:r>
+      <w:proofErr w:type="spellEnd"/>
+      <w:r>
+        <w:rPr>
+          <w:rFonts w:ascii="Times New Roman" w:hAnsi="Times New Roman" w:cs="Times New Roman"/>
+          <w:sz w:val="24"/>
+          <w:szCs w:val="24"/>
+        </w:rPr>
+        <w:t xml:space="preserve"> </w:t>
+      </w:r>
+      <w:proofErr w:type="spellStart"/>
+      <w:r>
+        <w:rPr>
+          <w:rFonts w:ascii="Times New Roman" w:hAnsi="Times New Roman" w:cs="Times New Roman"/>
+          <w:sz w:val="24"/>
+          <w:szCs w:val="24"/>
+        </w:rPr>
+        <w:t>sempurna</w:t>
+      </w:r>
+      <w:proofErr w:type="spellEnd"/>
+      <w:r>
+        <w:rPr>
+          <w:rFonts w:ascii="Times New Roman" w:hAnsi="Times New Roman" w:cs="Times New Roman"/>
+          <w:sz w:val="24"/>
+          <w:szCs w:val="24"/>
+        </w:rPr>
+        <w:t xml:space="preserve">. </w:t>
+      </w:r>
+      <w:proofErr w:type="spellStart"/>
+      <w:r>
+        <w:rPr>
+          <w:rFonts w:ascii="Times New Roman" w:hAnsi="Times New Roman" w:cs="Times New Roman"/>
+          <w:sz w:val="24"/>
+          <w:szCs w:val="24"/>
+        </w:rPr>
+        <w:t>Oleh</w:t>
+      </w:r>
+      <w:proofErr w:type="spellEnd"/>
+      <w:r>
+        <w:rPr>
+          <w:rFonts w:ascii="Times New Roman" w:hAnsi="Times New Roman" w:cs="Times New Roman"/>
+          <w:sz w:val="24"/>
+          <w:szCs w:val="24"/>
+        </w:rPr>
+        <w:t xml:space="preserve"> </w:t>
+      </w:r>
+      <w:proofErr w:type="spellStart"/>
+      <w:r>
+        <w:rPr>
+          <w:rFonts w:ascii="Times New Roman" w:hAnsi="Times New Roman" w:cs="Times New Roman"/>
+          <w:sz w:val="24"/>
+          <w:szCs w:val="24"/>
+        </w:rPr>
+        <w:t>karena</w:t>
+      </w:r>
+      <w:proofErr w:type="spellEnd"/>
+      <w:r>
+        <w:rPr>
+          <w:rFonts w:ascii="Times New Roman" w:hAnsi="Times New Roman" w:cs="Times New Roman"/>
+          <w:sz w:val="24"/>
+          <w:szCs w:val="24"/>
+        </w:rPr>
+        <w:t xml:space="preserve"> </w:t>
+      </w:r>
+      <w:proofErr w:type="spellStart"/>
+      <w:r>
+        <w:rPr>
+          <w:rFonts w:ascii="Times New Roman" w:hAnsi="Times New Roman" w:cs="Times New Roman"/>
+          <w:sz w:val="24"/>
+          <w:szCs w:val="24"/>
+        </w:rPr>
+        <w:t>itu</w:t>
+      </w:r>
+      <w:proofErr w:type="spellEnd"/>
+      <w:r>
+        <w:rPr>
+          <w:rFonts w:ascii="Times New Roman" w:hAnsi="Times New Roman" w:cs="Times New Roman"/>
+          <w:sz w:val="24"/>
+          <w:szCs w:val="24"/>
+        </w:rPr>
+        <w:t xml:space="preserve">, </w:t>
+      </w:r>
+      <w:proofErr w:type="spellStart"/>
+      <w:r>
+        <w:rPr>
+          <w:rFonts w:ascii="Times New Roman" w:hAnsi="Times New Roman" w:cs="Times New Roman"/>
+          <w:sz w:val="24"/>
+          <w:szCs w:val="24"/>
+        </w:rPr>
+        <w:t>kritik</w:t>
+      </w:r>
+      <w:proofErr w:type="spellEnd"/>
+      <w:r>
+        <w:rPr>
+          <w:rFonts w:ascii="Times New Roman" w:hAnsi="Times New Roman" w:cs="Times New Roman"/>
+          <w:sz w:val="24"/>
+          <w:szCs w:val="24"/>
+        </w:rPr>
+        <w:t xml:space="preserve"> </w:t>
+      </w:r>
+      <w:proofErr w:type="spellStart"/>
+      <w:r>
+        <w:rPr>
+          <w:rFonts w:ascii="Times New Roman" w:hAnsi="Times New Roman" w:cs="Times New Roman"/>
+          <w:sz w:val="24"/>
+          <w:szCs w:val="24"/>
+        </w:rPr>
+        <w:t>dan</w:t>
+      </w:r>
+      <w:proofErr w:type="spellEnd"/>
+      <w:r>
+        <w:rPr>
+          <w:rFonts w:ascii="Times New Roman" w:hAnsi="Times New Roman" w:cs="Times New Roman"/>
+          <w:sz w:val="24"/>
+          <w:szCs w:val="24"/>
+        </w:rPr>
+        <w:t xml:space="preserve"> saran </w:t>
+      </w:r>
+      <w:proofErr w:type="spellStart"/>
+      <w:r>
+        <w:rPr>
+          <w:rFonts w:ascii="Times New Roman" w:hAnsi="Times New Roman" w:cs="Times New Roman"/>
+          <w:sz w:val="24"/>
+          <w:szCs w:val="24"/>
+        </w:rPr>
+        <w:t>sangat</w:t>
+      </w:r>
+      <w:proofErr w:type="spellEnd"/>
+      <w:r>
+        <w:rPr>
+          <w:rFonts w:ascii="Times New Roman" w:hAnsi="Times New Roman" w:cs="Times New Roman"/>
+          <w:sz w:val="24"/>
+          <w:szCs w:val="24"/>
+        </w:rPr>
+        <w:t xml:space="preserve"> </w:t>
+      </w:r>
+      <w:proofErr w:type="spellStart"/>
+      <w:r>
+        <w:rPr>
+          <w:rFonts w:ascii="Times New Roman" w:hAnsi="Times New Roman" w:cs="Times New Roman"/>
+          <w:sz w:val="24"/>
+          <w:szCs w:val="24"/>
+        </w:rPr>
+        <w:t>diharapkan</w:t>
+      </w:r>
+      <w:proofErr w:type="spellEnd"/>
+      <w:r>
+        <w:rPr>
+          <w:rFonts w:ascii="Times New Roman" w:hAnsi="Times New Roman" w:cs="Times New Roman"/>
+          <w:sz w:val="24"/>
+          <w:szCs w:val="24"/>
+        </w:rPr>
+        <w:t xml:space="preserve">, </w:t>
+      </w:r>
+      <w:proofErr w:type="spellStart"/>
+      <w:r>
+        <w:rPr>
+          <w:rFonts w:ascii="Times New Roman" w:hAnsi="Times New Roman" w:cs="Times New Roman"/>
+          <w:sz w:val="24"/>
+          <w:szCs w:val="24"/>
+        </w:rPr>
+        <w:t>mohon</w:t>
+      </w:r>
+      <w:proofErr w:type="spellEnd"/>
+      <w:r>
+        <w:rPr>
+          <w:rFonts w:ascii="Times New Roman" w:hAnsi="Times New Roman" w:cs="Times New Roman"/>
+          <w:sz w:val="24"/>
+          <w:szCs w:val="24"/>
+        </w:rPr>
+        <w:t xml:space="preserve"> </w:t>
+      </w:r>
+      <w:proofErr w:type="spellStart"/>
+      <w:r>
+        <w:rPr>
+          <w:rFonts w:ascii="Times New Roman" w:hAnsi="Times New Roman" w:cs="Times New Roman"/>
+          <w:sz w:val="24"/>
+          <w:szCs w:val="24"/>
+        </w:rPr>
+        <w:t>maaf</w:t>
+      </w:r>
+      <w:proofErr w:type="spellEnd"/>
+      <w:r>
+        <w:rPr>
+          <w:rFonts w:ascii="Times New Roman" w:hAnsi="Times New Roman" w:cs="Times New Roman"/>
+          <w:sz w:val="24"/>
+          <w:szCs w:val="24"/>
+        </w:rPr>
+        <w:t xml:space="preserve"> </w:t>
+      </w:r>
+      <w:proofErr w:type="spellStart"/>
+      <w:r>
+        <w:rPr>
+          <w:rFonts w:ascii="Times New Roman" w:hAnsi="Times New Roman" w:cs="Times New Roman"/>
+          <w:sz w:val="24"/>
+          <w:szCs w:val="24"/>
+        </w:rPr>
+        <w:t>atas</w:t>
+      </w:r>
+      <w:proofErr w:type="spellEnd"/>
+      <w:r>
+        <w:rPr>
+          <w:rFonts w:ascii="Times New Roman" w:hAnsi="Times New Roman" w:cs="Times New Roman"/>
+          <w:sz w:val="24"/>
+          <w:szCs w:val="24"/>
+        </w:rPr>
+        <w:t xml:space="preserve"> </w:t>
+      </w:r>
+      <w:proofErr w:type="spellStart"/>
+      <w:r>
+        <w:rPr>
+          <w:rFonts w:ascii="Times New Roman" w:hAnsi="Times New Roman" w:cs="Times New Roman"/>
+          <w:sz w:val="24"/>
+          <w:szCs w:val="24"/>
+        </w:rPr>
+        <w:t>kesalahan</w:t>
+      </w:r>
+      <w:proofErr w:type="spellEnd"/>
+      <w:r>
+        <w:rPr>
+          <w:rFonts w:ascii="Times New Roman" w:hAnsi="Times New Roman" w:cs="Times New Roman"/>
+          <w:sz w:val="24"/>
+          <w:szCs w:val="24"/>
+        </w:rPr>
+        <w:t xml:space="preserve"> </w:t>
+      </w:r>
+      <w:proofErr w:type="spellStart"/>
+      <w:r>
+        <w:rPr>
+          <w:rFonts w:ascii="Times New Roman" w:hAnsi="Times New Roman" w:cs="Times New Roman"/>
+          <w:sz w:val="24"/>
+          <w:szCs w:val="24"/>
+        </w:rPr>
+        <w:t>penulisan</w:t>
+      </w:r>
+      <w:proofErr w:type="spellEnd"/>
+      <w:r>
+        <w:rPr>
+          <w:rFonts w:ascii="Times New Roman" w:hAnsi="Times New Roman" w:cs="Times New Roman"/>
+          <w:sz w:val="24"/>
+          <w:szCs w:val="24"/>
+        </w:rPr>
+        <w:t xml:space="preserve"> kata </w:t>
+      </w:r>
+      <w:proofErr w:type="spellStart"/>
+      <w:r>
+        <w:rPr>
+          <w:rFonts w:ascii="Times New Roman" w:hAnsi="Times New Roman" w:cs="Times New Roman"/>
+          <w:sz w:val="24"/>
+          <w:szCs w:val="24"/>
+        </w:rPr>
+        <w:t>dan</w:t>
+      </w:r>
+      <w:proofErr w:type="spellEnd"/>
+      <w:r>
+        <w:rPr>
+          <w:rFonts w:ascii="Times New Roman" w:hAnsi="Times New Roman" w:cs="Times New Roman"/>
+          <w:sz w:val="24"/>
+          <w:szCs w:val="24"/>
+        </w:rPr>
+        <w:t xml:space="preserve"> </w:t>
+      </w:r>
+      <w:proofErr w:type="spellStart"/>
+      <w:r>
+        <w:rPr>
+          <w:rFonts w:ascii="Times New Roman" w:hAnsi="Times New Roman" w:cs="Times New Roman"/>
+          <w:sz w:val="24"/>
+          <w:szCs w:val="24"/>
+        </w:rPr>
+        <w:t>kalimat</w:t>
+      </w:r>
+      <w:proofErr w:type="spellEnd"/>
+      <w:r>
+        <w:rPr>
+          <w:rFonts w:ascii="Times New Roman" w:hAnsi="Times New Roman" w:cs="Times New Roman"/>
+          <w:sz w:val="24"/>
+          <w:szCs w:val="24"/>
+        </w:rPr>
+        <w:t xml:space="preserve">. </w:t>
+      </w:r>
+      <w:proofErr w:type="spellStart"/>
+      <w:r>
+        <w:rPr>
+          <w:rFonts w:ascii="Times New Roman" w:hAnsi="Times New Roman" w:cs="Times New Roman"/>
+          <w:sz w:val="24"/>
+          <w:szCs w:val="24"/>
+        </w:rPr>
+        <w:t>Semoga</w:t>
+      </w:r>
+      <w:proofErr w:type="spellEnd"/>
+      <w:r>
+        <w:rPr>
+          <w:rFonts w:ascii="Times New Roman" w:hAnsi="Times New Roman" w:cs="Times New Roman"/>
+          <w:sz w:val="24"/>
+          <w:szCs w:val="24"/>
+        </w:rPr>
+        <w:t xml:space="preserve"> </w:t>
+      </w:r>
+      <w:proofErr w:type="spellStart"/>
+      <w:r>
+        <w:rPr>
+          <w:rFonts w:ascii="Times New Roman" w:hAnsi="Times New Roman" w:cs="Times New Roman"/>
+          <w:sz w:val="24"/>
+          <w:szCs w:val="24"/>
+        </w:rPr>
+        <w:t>penyusun</w:t>
+      </w:r>
+      <w:proofErr w:type="spellEnd"/>
+      <w:r>
+        <w:rPr>
+          <w:rFonts w:ascii="Times New Roman" w:hAnsi="Times New Roman" w:cs="Times New Roman"/>
+          <w:sz w:val="24"/>
+          <w:szCs w:val="24"/>
+        </w:rPr>
+        <w:t xml:space="preserve"> </w:t>
+      </w:r>
+      <w:proofErr w:type="spellStart"/>
+      <w:r>
+        <w:rPr>
+          <w:rFonts w:ascii="Times New Roman" w:hAnsi="Times New Roman" w:cs="Times New Roman"/>
+          <w:sz w:val="24"/>
+          <w:szCs w:val="24"/>
+        </w:rPr>
+        <w:t>laporan</w:t>
+      </w:r>
+      <w:proofErr w:type="spellEnd"/>
+      <w:r>
+        <w:rPr>
+          <w:rFonts w:ascii="Times New Roman" w:hAnsi="Times New Roman" w:cs="Times New Roman"/>
+          <w:sz w:val="24"/>
+          <w:szCs w:val="24"/>
+        </w:rPr>
+        <w:t xml:space="preserve"> </w:t>
+      </w:r>
+      <w:proofErr w:type="spellStart"/>
+      <w:r>
+        <w:rPr>
+          <w:rFonts w:ascii="Times New Roman" w:hAnsi="Times New Roman" w:cs="Times New Roman"/>
+          <w:sz w:val="24"/>
+          <w:szCs w:val="24"/>
+        </w:rPr>
+        <w:t>ini</w:t>
+      </w:r>
+      <w:proofErr w:type="spellEnd"/>
+      <w:r>
+        <w:rPr>
+          <w:rFonts w:ascii="Times New Roman" w:hAnsi="Times New Roman" w:cs="Times New Roman"/>
+          <w:sz w:val="24"/>
+          <w:szCs w:val="24"/>
+        </w:rPr>
+        <w:t xml:space="preserve"> </w:t>
+      </w:r>
+      <w:proofErr w:type="spellStart"/>
+      <w:r>
+        <w:rPr>
+          <w:rFonts w:ascii="Times New Roman" w:hAnsi="Times New Roman" w:cs="Times New Roman"/>
+          <w:sz w:val="24"/>
+          <w:szCs w:val="24"/>
+        </w:rPr>
+        <w:t>bermanfaat</w:t>
+      </w:r>
+      <w:proofErr w:type="spellEnd"/>
+      <w:r>
+        <w:rPr>
+          <w:rFonts w:ascii="Times New Roman" w:hAnsi="Times New Roman" w:cs="Times New Roman"/>
+          <w:sz w:val="24"/>
+          <w:szCs w:val="24"/>
+        </w:rPr>
+        <w:t>.</w:t>
+      </w:r>
+    </w:p>
+    <w:p>
+      <w:pPr>
+        <w:spacing w:line="360" w:lineRule="auto"/>
+        <w:ind w:firstLine="360"/>
+        <w:jc w:val="both"/>
+        <w:rPr>
+          <w:rFonts w:ascii="Times New Roman" w:hAnsi="Times New Roman" w:cs="Times New Roman"/>
+          <w:sz w:val="24"/>
+          <w:szCs w:val="24"/>
+        </w:rPr>
+      </w:pPr>
+      <w:r>
+        <w:rPr>
+          <w:rFonts w:ascii="Times New Roman" w:hAnsi="Times New Roman" w:cs="Times New Roman"/>
+          <w:sz w:val="24"/>
+          <w:szCs w:val="24"/>
+        </w:rPr>
+        <w:tab/>
+      </w:r>
+      <w:r>
+        <w:rPr>
+          <w:rFonts w:ascii="Times New Roman" w:hAnsi="Times New Roman" w:cs="Times New Roman"/>
+          <w:sz w:val="24"/>
+          <w:szCs w:val="24"/>
+        </w:rPr>
+        <w:tab/>
+      </w:r>
+      <w:r>
+        <w:rPr>
+          <w:rFonts w:ascii="Times New Roman" w:hAnsi="Times New Roman" w:cs="Times New Roman"/>
+          <w:sz w:val="24"/>
+          <w:szCs w:val="24"/>
+        </w:rPr>
+        <w:tab/>
+      </w:r>
+      <w:r>
+        <w:rPr>
+          <w:rFonts w:ascii="Times New Roman" w:hAnsi="Times New Roman" w:cs="Times New Roman"/>
+          <w:sz w:val="24"/>
+          <w:szCs w:val="24"/>
+        </w:rPr>
+        <w:tab/>
+      </w:r>
+      <w:r>
+        <w:rPr>
+          <w:rFonts w:ascii="Times New Roman" w:hAnsi="Times New Roman" w:cs="Times New Roman"/>
+          <w:sz w:val="24"/>
+          <w:szCs w:val="24"/>
+        </w:rPr>
+        <w:tab/>
+      </w:r>
+      <w:r>
+        <w:rPr>
+          <w:rFonts w:ascii="Times New Roman" w:hAnsi="Times New Roman" w:cs="Times New Roman"/>
+          <w:sz w:val="24"/>
+          <w:szCs w:val="24"/>
+        </w:rPr>
+        <w:tab/>
+      </w:r>
+      <w:r>
+        <w:rPr>
+          <w:rFonts w:ascii="Times New Roman" w:hAnsi="Times New Roman" w:cs="Times New Roman"/>
+          <w:sz w:val="24"/>
+          <w:szCs w:val="24"/>
+        </w:rPr>
+        <w:tab/>
+        <w:t xml:space="preserve">Semarang, </w:t>
+      </w:r>
+    </w:p>
+    <w:p>
+      <w:pPr>
+        <w:spacing w:line="360" w:lineRule="auto"/>
+        <w:ind w:firstLine="360"/>
+        <w:jc w:val="both"/>
+        <w:rPr>
+          <w:rFonts w:ascii="Times New Roman" w:hAnsi="Times New Roman" w:cs="Times New Roman"/>
+          <w:sz w:val="24"/>
+          <w:szCs w:val="24"/>
+        </w:rPr>
+      </w:pPr>
+    </w:p>
+    <w:p>
+      <w:pPr>
+        <w:spacing w:line="360" w:lineRule="auto"/>
+        <w:ind w:firstLine="360"/>
+        <w:jc w:val="both"/>
+        <w:rPr>
+          <w:rFonts w:ascii="Times New Roman" w:hAnsi="Times New Roman" w:cs="Times New Roman"/>
+          <w:sz w:val="24"/>
+          <w:szCs w:val="24"/>
+        </w:rPr>
+      </w:pPr>
+      <w:r>
+        <w:rPr>
+          <w:rFonts w:ascii="Times New Roman" w:hAnsi="Times New Roman" w:cs="Times New Roman"/>
+          <w:sz w:val="24"/>
+          <w:szCs w:val="24"/>
+        </w:rPr>
+        <w:tab/>
+      </w:r>
+      <w:r>
+        <w:rPr>
+          <w:rFonts w:ascii="Times New Roman" w:hAnsi="Times New Roman" w:cs="Times New Roman"/>
+          <w:sz w:val="24"/>
+          <w:szCs w:val="24"/>
+        </w:rPr>
+        <w:tab/>
+      </w:r>
+      <w:r>
+        <w:rPr>
+          <w:rFonts w:ascii="Times New Roman" w:hAnsi="Times New Roman" w:cs="Times New Roman"/>
+          <w:sz w:val="24"/>
+          <w:szCs w:val="24"/>
+        </w:rPr>
+        <w:tab/>
+      </w:r>
+      <w:r>
+        <w:rPr>
+          <w:rFonts w:ascii="Times New Roman" w:hAnsi="Times New Roman" w:cs="Times New Roman"/>
+          <w:sz w:val="24"/>
+          <w:szCs w:val="24"/>
+        </w:rPr>
+        <w:tab/>
+      </w:r>
+      <w:r>
+        <w:rPr>
+          <w:rFonts w:ascii="Times New Roman" w:hAnsi="Times New Roman" w:cs="Times New Roman"/>
+          <w:sz w:val="24"/>
+          <w:szCs w:val="24"/>
+        </w:rPr>
+        <w:tab/>
+      </w:r>
+      <w:r>
+        <w:rPr>
+          <w:rFonts w:ascii="Times New Roman" w:hAnsi="Times New Roman" w:cs="Times New Roman"/>
+          <w:sz w:val="24"/>
+          <w:szCs w:val="24"/>
+        </w:rPr>
+        <w:tab/>
+      </w:r>
+      <w:r>
+        <w:rPr>
+          <w:rFonts w:ascii="Times New Roman" w:hAnsi="Times New Roman" w:cs="Times New Roman"/>
+          <w:sz w:val="24"/>
+          <w:szCs w:val="24"/>
+        </w:rPr>
+        <w:tab/>
+      </w:r>
+      <w:r>
+        <w:rPr>
+          <w:rFonts w:ascii="Times New Roman" w:hAnsi="Times New Roman" w:cs="Times New Roman"/>
+          <w:sz w:val="24"/>
+          <w:szCs w:val="24"/>
+        </w:rPr>
+        <w:tab/>
+      </w:r>
+      <w:proofErr w:type="spellStart"/>
+      <w:r>
+        <w:rPr>
+          <w:rFonts w:ascii="Times New Roman" w:hAnsi="Times New Roman" w:cs="Times New Roman"/>
+          <w:sz w:val="24"/>
+          <w:szCs w:val="24"/>
+        </w:rPr>
+        <w:t>Penulis</w:t>
+      </w:r>
+      <w:proofErr w:type="spellEnd"/>
+      <w:r>
+        <w:rPr>
+          <w:rFonts w:ascii="Times New Roman" w:hAnsi="Times New Roman" w:cs="Times New Roman"/>
+          <w:sz w:val="24"/>
+          <w:szCs w:val="24"/>
+        </w:rPr>
+        <w:t xml:space="preserve"> </w:t>
+      </w:r>
+    </w:p>
+    <w:p>
+      <w:pPr>
+        <w:rPr>
+          <w:rFonts w:ascii="Times New Roman" w:hAnsi="Times New Roman" w:cs="Times New Roman"/>
+          <w:sz w:val="24"/>
+          <w:szCs w:val="24"/>
+        </w:rPr>
+      </w:pPr>
+      <w:r>
+        <w:rPr>
+          <w:rFonts w:ascii="Times New Roman" w:hAnsi="Times New Roman" w:cs="Times New Roman"/>
+          <w:sz w:val="24"/>
+          <w:szCs w:val="24"/>
+        </w:rPr>
+        <w:br w:type="page"/>
+      </w:r>
+    </w:p>
+    <w:p>
+      <w:pPr>
+        <w:spacing w:line="360" w:lineRule="auto"/>
+        <w:ind w:firstLine="360"/>
+        <w:jc w:val="center"/>
+        <w:rPr>
+          <w:rFonts w:ascii="Times New Roman" w:hAnsi="Times New Roman" w:cs="Times New Roman"/>
+          <w:sz w:val="24"/>
+          <w:szCs w:val="24"/>
+        </w:rPr>
+      </w:pPr>
+      <w:r>
+        <w:rPr>
+          <w:rFonts w:ascii="Times New Roman" w:hAnsi="Times New Roman" w:cs="Times New Roman"/>
+          <w:sz w:val="24"/>
+          <w:szCs w:val="24"/>
+        </w:rPr>
+        <w:lastRenderedPageBreak/>
+        <w:t>DAFTAR ISI</w:t>
+      </w:r>
+    </w:p>
+    <w:p>
+      <w:pPr>
+        <w:spacing w:line="360" w:lineRule="auto"/>
+        <w:ind w:firstLine="360"/>
+        <w:jc w:val="center"/>
+        <w:rPr>
+          <w:rFonts w:ascii="Times New Roman" w:hAnsi="Times New Roman" w:cs="Times New Roman"/>
+          <w:sz w:val="24"/>
+          <w:szCs w:val="24"/>
+        </w:rPr>
+      </w:pPr>
+    </w:p>
+    <w:p>
+      <w:pPr>
+        <w:rPr>
+          <w:rFonts w:ascii="Times New Roman" w:hAnsi="Times New Roman" w:cs="Times New Roman"/>
+          <w:sz w:val="24"/>
+          <w:szCs w:val="24"/>
+        </w:rPr>
+      </w:pPr>
+      <w:r>
+        <w:rPr>
+          <w:rFonts w:ascii="Times New Roman" w:hAnsi="Times New Roman" w:cs="Times New Roman"/>
+          <w:sz w:val="24"/>
+          <w:szCs w:val="24"/>
+        </w:rPr>
+        <w:br w:type="page"/>
+      </w:r>
+    </w:p>
+    <w:p>
+      <w:pPr>
+        <w:spacing w:line="360" w:lineRule="auto"/>
+        <w:ind w:firstLine="360"/>
+        <w:jc w:val="center"/>
+        <w:rPr>
+          <w:rFonts w:ascii="Times New Roman" w:hAnsi="Times New Roman" w:cs="Times New Roman"/>
+          <w:sz w:val="24"/>
+          <w:szCs w:val="24"/>
+        </w:rPr>
+      </w:pPr>
+      <w:r>
+        <w:rPr>
+          <w:rFonts w:ascii="Times New Roman" w:hAnsi="Times New Roman" w:cs="Times New Roman"/>
+          <w:sz w:val="24"/>
+          <w:szCs w:val="24"/>
+        </w:rPr>
+        <w:lastRenderedPageBreak/>
+        <w:t>DAFTAR GAMBAR</w:t>
+      </w:r>
+    </w:p>
+    <w:p>
+      <w:pPr>
+        <w:spacing w:line="360" w:lineRule="auto"/>
+        <w:ind w:firstLine="360"/>
+        <w:jc w:val="center"/>
+        <w:rPr>
+          <w:rFonts w:ascii="Times New Roman" w:hAnsi="Times New Roman" w:cs="Times New Roman"/>
+          <w:sz w:val="24"/>
+          <w:szCs w:val="24"/>
+        </w:rPr>
+      </w:pPr>
+    </w:p>
+    <w:p>
+      <w:pPr>
+        <w:rPr>
+          <w:rFonts w:ascii="Times New Roman" w:hAnsi="Times New Roman" w:cs="Times New Roman"/>
+          <w:sz w:val="24"/>
+          <w:szCs w:val="24"/>
+        </w:rPr>
+      </w:pPr>
+      <w:r>
+        <w:rPr>
+          <w:rFonts w:ascii="Times New Roman" w:hAnsi="Times New Roman" w:cs="Times New Roman"/>
+          <w:sz w:val="24"/>
+          <w:szCs w:val="24"/>
+        </w:rPr>
+        <w:br w:type="page"/>
+      </w:r>
+    </w:p>
+    <w:p>
+      <w:pPr>
+        <w:spacing w:line="360" w:lineRule="auto"/>
+        <w:ind w:firstLine="360"/>
+        <w:jc w:val="center"/>
+        <w:rPr>
+          <w:rFonts w:ascii="Times New Roman" w:hAnsi="Times New Roman" w:cs="Times New Roman"/>
+          <w:sz w:val="24"/>
+          <w:szCs w:val="24"/>
+        </w:rPr>
+      </w:pPr>
+      <w:r>
+        <w:rPr>
+          <w:rFonts w:ascii="Times New Roman" w:hAnsi="Times New Roman" w:cs="Times New Roman"/>
+          <w:sz w:val="24"/>
+          <w:szCs w:val="24"/>
+        </w:rPr>
+        <w:lastRenderedPageBreak/>
+        <w:t>DAFTAR TABEL</w:t>
+      </w:r>
+    </w:p>
+    <w:p>
+      <w:pPr>
+        <w:spacing w:line="360" w:lineRule="auto"/>
+        <w:ind w:firstLine="360"/>
+        <w:jc w:val="center"/>
+        <w:rPr>
+          <w:rFonts w:ascii="Times New Roman" w:hAnsi="Times New Roman" w:cs="Times New Roman"/>
+          <w:sz w:val="24"/>
+          <w:szCs w:val="24"/>
+        </w:rPr>
+      </w:pPr>
+    </w:p>
+    <w:p>
+      <w:pPr>
+        <w:spacing w:line="360" w:lineRule="auto"/>
+        <w:ind w:firstLine="360"/>
+        <w:jc w:val="both"/>
+        <w:rPr>
+          <w:rFonts w:ascii="Times New Roman" w:hAnsi="Times New Roman" w:cs="Times New Roman"/>
+          <w:sz w:val="24"/>
+          <w:szCs w:val="24"/>
+        </w:rPr>
+      </w:pPr>
+      <w:bookmarkStart w:id="0" w:name="_GoBack"/>
+      <w:bookmarkEnd w:id="0"/>
+    </w:p>
+    <w:p>
+      <w:pPr>
+        <w:spacing w:line="360" w:lineRule="auto"/>
+        <w:ind w:firstLine="360"/>
+        <w:jc w:val="both"/>
+        <w:rPr>
+          <w:rFonts w:ascii="Times New Roman" w:hAnsi="Times New Roman" w:cs="Times New Roman"/>
+          <w:sz w:val="24"/>
+          <w:szCs w:val="24"/>
+        </w:rPr>
+      </w:pPr>
     </w:p>
     <w:sectPr>
       <w:pgSz w:w="11907" w:h="16840" w:code="9"/>
@@ -3371,7 +5612,7 @@
 </file>
 
 <file path=customXml/itemProps1.xml><?xml version="1.0" encoding="utf-8"?>
-<ds:datastoreItem xmlns:ds="http://schemas.openxmlformats.org/officeDocument/2006/customXml" ds:itemID="{DE2FBC2A-F931-44BC-9ADF-CEC64BA15B29}">
+<ds:datastoreItem xmlns:ds="http://schemas.openxmlformats.org/officeDocument/2006/customXml" ds:itemID="{94B21177-EE0E-4158-B3D8-AAEE79DF031B}">
   <ds:schemaRefs>
     <ds:schemaRef ds:uri="http://schemas.openxmlformats.org/officeDocument/2006/bibliography"/>
   </ds:schemaRefs>

</xml_diff>

<commit_message>
KP - Halaman rev 1
</commit_message>
<xml_diff>
--- a/KP - Halaman.docx
+++ b/KP - Halaman.docx
@@ -36,6 +36,8 @@
           <w:szCs w:val="24"/>
         </w:rPr>
       </w:pPr>
+      <w:bookmarkStart w:id="0" w:name="_GoBack"/>
+      <w:bookmarkEnd w:id="0"/>
     </w:p>
     <w:p>
       <w:pPr>
@@ -55,7 +57,25 @@
           <w:sz w:val="28"/>
           <w:szCs w:val="24"/>
         </w:rPr>
-        <w:t xml:space="preserve">PERANCANGAN APLIKASI INVENTORI DAN PENJUALAN </w:t>
+        <w:t>PERANCANGAN APLIKASI INVENTOR</w:t>
+      </w:r>
+      <w:r>
+        <w:rPr>
+          <w:rFonts w:ascii="Times New Roman" w:hAnsi="Times New Roman" w:cs="Times New Roman"/>
+          <w:b/>
+          <w:sz w:val="28"/>
+          <w:szCs w:val="24"/>
+        </w:rPr>
+        <w:t>Y</w:t>
+      </w:r>
+      <w:r>
+        <w:rPr>
+          <w:rFonts w:ascii="Times New Roman" w:hAnsi="Times New Roman" w:cs="Times New Roman"/>
+          <w:b/>
+          <w:sz w:val="28"/>
+          <w:szCs w:val="24"/>
+        </w:rPr>
+        <w:t xml:space="preserve"> DAN PENJUALAN </w:t>
       </w:r>
     </w:p>
     <w:p>
@@ -76,7 +96,16 @@
           <w:sz w:val="28"/>
           <w:szCs w:val="24"/>
         </w:rPr>
-        <w:t>DI CV TUNAS AGRI FARM</w:t>
+        <w:t>PADA</w:t>
+      </w:r>
+      <w:r>
+        <w:rPr>
+          <w:rFonts w:ascii="Times New Roman" w:hAnsi="Times New Roman" w:cs="Times New Roman"/>
+          <w:b/>
+          <w:sz w:val="28"/>
+          <w:szCs w:val="24"/>
+        </w:rPr>
+        <w:t xml:space="preserve"> CV TUNAS AGRI FARM</w:t>
       </w:r>
     </w:p>
     <w:p>
@@ -808,13 +837,23 @@
         </w:rPr>
         <w:t>Program Studi</w:t>
       </w:r>
-      <w:r>
-        <w:rPr>
-          <w:rFonts w:ascii="Times New Roman" w:hAnsi="Times New Roman" w:cs="Times New Roman"/>
-          <w:sz w:val="24"/>
-          <w:szCs w:val="24"/>
-        </w:rPr>
-        <w:tab/>
+    </w:p>
+    <w:p>
+      <w:pPr>
+        <w:spacing w:line="360" w:lineRule="auto"/>
+        <w:rPr>
+          <w:rFonts w:ascii="Times New Roman" w:hAnsi="Times New Roman" w:cs="Times New Roman"/>
+          <w:sz w:val="24"/>
+          <w:szCs w:val="24"/>
+        </w:rPr>
+      </w:pPr>
+      <w:r>
+        <w:rPr>
+          <w:rFonts w:ascii="Times New Roman" w:hAnsi="Times New Roman" w:cs="Times New Roman"/>
+          <w:sz w:val="24"/>
+          <w:szCs w:val="24"/>
+        </w:rPr>
+        <w:t xml:space="preserve">          S1 Teknik Informatika</w:t>
       </w:r>
       <w:r>
         <w:rPr>
@@ -1224,17 +1263,7 @@
           <w:sz w:val="24"/>
           <w:szCs w:val="24"/>
         </w:rPr>
-        <w:t xml:space="preserve"> yang </w:t>
-      </w:r>
-      <w:bookmarkStart w:id="0" w:name="_GoBack"/>
-      <w:bookmarkEnd w:id="0"/>
-      <w:r>
-        <w:rPr>
-          <w:rFonts w:ascii="Times New Roman" w:hAnsi="Times New Roman" w:cs="Times New Roman"/>
-          <w:sz w:val="24"/>
-          <w:szCs w:val="24"/>
-        </w:rPr>
-        <w:t>telah membantu dan memberikan bimbingan kepada penulis sehingga penulis dapat menyesesaikan laporan ini.</w:t>
+        <w:t xml:space="preserve"> yang telah membantu dan memberikan bimbingan kepada penulis sehingga penulis dapat menyesesaikan laporan ini.</w:t>
       </w:r>
     </w:p>
     <w:p>
@@ -2609,7 +2638,7 @@
 </file>
 
 <file path=customXml/itemProps1.xml><?xml version="1.0" encoding="utf-8"?>
-<ds:datastoreItem xmlns:ds="http://schemas.openxmlformats.org/officeDocument/2006/customXml" ds:itemID="{11D400BB-8153-4CA1-8EB2-93336F181AC0}">
+<ds:datastoreItem xmlns:ds="http://schemas.openxmlformats.org/officeDocument/2006/customXml" ds:itemID="{D618E766-DB93-4CBC-A938-C3BE4671D9A3}">
   <ds:schemaRefs>
     <ds:schemaRef ds:uri="http://schemas.openxmlformats.org/officeDocument/2006/bibliography"/>
   </ds:schemaRefs>

</xml_diff>